<commit_message>
add teams to employee report
</commit_message>
<xml_diff>
--- a/templates/reports/employee_report.docx
+++ b/templates/reports/employee_report.docx
@@ -84,8 +84,9 @@
                 <w:color w:val="FFFFFF" w:themeColor="background1"/>
                 <w:lang w:val="en-US"/>
               </w:rPr>
-              <w:t>Employee General Informations</w:t>
-            </w:r>
+              <w:t xml:space="preserve">Employee General </w:t>
+            </w:r>
+            <w:proofErr w:type="spellStart"/>
             <w:r>
               <w:rPr>
                 <w:rFonts w:cstheme="minorHAnsi"/>
@@ -94,57 +95,57 @@
                 <w:color w:val="FFFFFF" w:themeColor="background1"/>
                 <w:lang w:val="en-US"/>
               </w:rPr>
-              <w:t xml:space="preserve"> </w:t>
-            </w:r>
-            <w:r>
+              <w:t>Informations</w:t>
+            </w:r>
+            <w:proofErr w:type="spellEnd"/>
+          </w:p>
+        </w:tc>
+      </w:tr>
+      <w:tr>
+        <w:tc>
+          <w:tcPr>
+            <w:tcW w:w="2263" w:type="dxa"/>
+          </w:tcPr>
+          <w:p>
+            <w:pPr>
+              <w:rPr>
+                <w:rFonts w:cstheme="minorHAnsi"/>
+                <w:lang w:val="en-US"/>
+              </w:rPr>
+            </w:pPr>
+            <w:r>
+              <w:rPr>
+                <w:rFonts w:cstheme="minorHAnsi"/>
+                <w:lang w:val="en-US"/>
+              </w:rPr>
+              <w:t>First Name</w:t>
+            </w:r>
+          </w:p>
+        </w:tc>
+        <w:tc>
+          <w:tcPr>
+            <w:tcW w:w="6799" w:type="dxa"/>
+          </w:tcPr>
+          <w:p>
+            <w:pPr>
               <w:rPr>
                 <w:rFonts w:cstheme="minorHAnsi"/>
                 <w:b/>
                 <w:bCs/>
-                <w:color w:val="FFFFFF" w:themeColor="background1"/>
-                <w:sz w:val="16"/>
-                <w:szCs w:val="16"/>
-                <w:lang w:val="en-US"/>
-              </w:rPr>
-              <w:t>( id : {{ employee.pk }} )</w:t>
-            </w:r>
-          </w:p>
-        </w:tc>
-      </w:tr>
-      <w:tr>
-        <w:tc>
-          <w:tcPr>
-            <w:tcW w:w="2263" w:type="dxa"/>
-          </w:tcPr>
-          <w:p>
-            <w:pPr>
-              <w:rPr>
-                <w:rFonts w:cstheme="minorHAnsi"/>
-                <w:lang w:val="en-US"/>
-              </w:rPr>
-            </w:pPr>
-            <w:r>
-              <w:rPr>
-                <w:rFonts w:cstheme="minorHAnsi"/>
-                <w:lang w:val="en-US"/>
-              </w:rPr>
-              <w:t>First Name</w:t>
-            </w:r>
-          </w:p>
-        </w:tc>
-        <w:tc>
-          <w:tcPr>
-            <w:tcW w:w="6799" w:type="dxa"/>
-          </w:tcPr>
-          <w:p>
-            <w:pPr>
-              <w:rPr>
-                <w:rFonts w:cstheme="minorHAnsi"/>
+                <w:lang w:val="en-US"/>
+              </w:rPr>
+            </w:pPr>
+            <w:proofErr w:type="gramStart"/>
+            <w:r>
+              <w:rPr>
+                <w:rFonts w:eastAsia="Times New Roman" w:cstheme="minorHAnsi"/>
                 <w:b/>
                 <w:bCs/>
-                <w:lang w:val="en-US"/>
-              </w:rPr>
-            </w:pPr>
+                <w:lang w:val="en-US" w:eastAsia="fr-FR"/>
+              </w:rPr>
+              <w:t xml:space="preserve">{{ </w:t>
+            </w:r>
+            <w:proofErr w:type="spellStart"/>
             <w:r>
               <w:rPr>
                 <w:rFonts w:eastAsia="Times New Roman" w:cstheme="minorHAnsi"/>
@@ -152,7 +153,27 @@
                 <w:bCs/>
                 <w:lang w:val="en-US" w:eastAsia="fr-FR"/>
               </w:rPr>
-              <w:t>{{ employee.first_name }}</w:t>
+              <w:t>employee</w:t>
+            </w:r>
+            <w:proofErr w:type="gramEnd"/>
+            <w:r>
+              <w:rPr>
+                <w:rFonts w:eastAsia="Times New Roman" w:cstheme="minorHAnsi"/>
+                <w:b/>
+                <w:bCs/>
+                <w:lang w:val="en-US" w:eastAsia="fr-FR"/>
+              </w:rPr>
+              <w:t>.first_name</w:t>
+            </w:r>
+            <w:proofErr w:type="spellEnd"/>
+            <w:r>
+              <w:rPr>
+                <w:rFonts w:eastAsia="Times New Roman" w:cstheme="minorHAnsi"/>
+                <w:b/>
+                <w:bCs/>
+                <w:lang w:val="en-US" w:eastAsia="fr-FR"/>
+              </w:rPr>
+              <w:t xml:space="preserve"> }}</w:t>
             </w:r>
           </w:p>
         </w:tc>
@@ -209,6 +230,7 @@
                 <w:lang w:val="en-US" w:eastAsia="fr-FR"/>
               </w:rPr>
             </w:pPr>
+            <w:proofErr w:type="gramStart"/>
             <w:r>
               <w:rPr>
                 <w:rFonts w:eastAsia="Times New Roman" w:cstheme="minorHAnsi"/>
@@ -216,7 +238,37 @@
                 <w:bCs/>
                 <w:lang w:val="en-US" w:eastAsia="fr-FR"/>
               </w:rPr>
-              <w:t>{{ employee.last_name }}</w:t>
+              <w:t xml:space="preserve">{{ </w:t>
+            </w:r>
+            <w:proofErr w:type="spellStart"/>
+            <w:r>
+              <w:rPr>
+                <w:rFonts w:eastAsia="Times New Roman" w:cstheme="minorHAnsi"/>
+                <w:b/>
+                <w:bCs/>
+                <w:lang w:val="en-US" w:eastAsia="fr-FR"/>
+              </w:rPr>
+              <w:t>employee</w:t>
+            </w:r>
+            <w:proofErr w:type="gramEnd"/>
+            <w:r>
+              <w:rPr>
+                <w:rFonts w:eastAsia="Times New Roman" w:cstheme="minorHAnsi"/>
+                <w:b/>
+                <w:bCs/>
+                <w:lang w:val="en-US" w:eastAsia="fr-FR"/>
+              </w:rPr>
+              <w:t>.last_name</w:t>
+            </w:r>
+            <w:proofErr w:type="spellEnd"/>
+            <w:r>
+              <w:rPr>
+                <w:rFonts w:eastAsia="Times New Roman" w:cstheme="minorHAnsi"/>
+                <w:b/>
+                <w:bCs/>
+                <w:lang w:val="en-US" w:eastAsia="fr-FR"/>
+              </w:rPr>
+              <w:t xml:space="preserve"> }}</w:t>
             </w:r>
           </w:p>
         </w:tc>
@@ -253,6 +305,7 @@
                 <w:lang w:val="en-US"/>
               </w:rPr>
             </w:pPr>
+            <w:proofErr w:type="gramStart"/>
             <w:r>
               <w:rPr>
                 <w:rFonts w:eastAsia="Times New Roman" w:cstheme="minorHAnsi"/>
@@ -260,14 +313,9 @@
                 <w:szCs w:val="20"/>
                 <w:lang w:val="en-US" w:eastAsia="fr-FR"/>
               </w:rPr>
-              <w:t>{{ employee.</w:t>
-            </w:r>
-            <w:r>
-              <w:rPr>
-                <w:rFonts w:cstheme="minorHAnsi"/>
-              </w:rPr>
-              <w:t xml:space="preserve"> </w:t>
-            </w:r>
+              <w:t>{{ employee</w:t>
+            </w:r>
+            <w:proofErr w:type="gramEnd"/>
             <w:r>
               <w:rPr>
                 <w:rFonts w:eastAsia="Times New Roman" w:cstheme="minorHAnsi"/>
@@ -275,7 +323,33 @@
                 <w:szCs w:val="20"/>
                 <w:lang w:val="en-US" w:eastAsia="fr-FR"/>
               </w:rPr>
-              <w:t>birth_date }}</w:t>
+              <w:t>.</w:t>
+            </w:r>
+            <w:r>
+              <w:rPr>
+                <w:rFonts w:cstheme="minorHAnsi"/>
+              </w:rPr>
+              <w:t xml:space="preserve"> </w:t>
+            </w:r>
+            <w:proofErr w:type="spellStart"/>
+            <w:r>
+              <w:rPr>
+                <w:rFonts w:eastAsia="Times New Roman" w:cstheme="minorHAnsi"/>
+                <w:sz w:val="20"/>
+                <w:szCs w:val="20"/>
+                <w:lang w:val="en-US" w:eastAsia="fr-FR"/>
+              </w:rPr>
+              <w:t>birth_date</w:t>
+            </w:r>
+            <w:proofErr w:type="spellEnd"/>
+            <w:r>
+              <w:rPr>
+                <w:rFonts w:eastAsia="Times New Roman" w:cstheme="minorHAnsi"/>
+                <w:sz w:val="20"/>
+                <w:szCs w:val="20"/>
+                <w:lang w:val="en-US" w:eastAsia="fr-FR"/>
+              </w:rPr>
+              <w:t xml:space="preserve"> }}</w:t>
             </w:r>
           </w:p>
         </w:tc>
@@ -312,6 +386,7 @@
                 <w:lang w:val="en-US"/>
               </w:rPr>
             </w:pPr>
+            <w:proofErr w:type="gramStart"/>
             <w:r>
               <w:rPr>
                 <w:rFonts w:eastAsia="Times New Roman" w:cstheme="minorHAnsi"/>
@@ -319,7 +394,37 @@
                 <w:szCs w:val="20"/>
                 <w:lang w:val="en-US" w:eastAsia="fr-FR"/>
               </w:rPr>
-              <w:t>{{ employee.entry_date }}</w:t>
+              <w:t xml:space="preserve">{{ </w:t>
+            </w:r>
+            <w:proofErr w:type="spellStart"/>
+            <w:r>
+              <w:rPr>
+                <w:rFonts w:eastAsia="Times New Roman" w:cstheme="minorHAnsi"/>
+                <w:sz w:val="20"/>
+                <w:szCs w:val="20"/>
+                <w:lang w:val="en-US" w:eastAsia="fr-FR"/>
+              </w:rPr>
+              <w:t>employee</w:t>
+            </w:r>
+            <w:proofErr w:type="gramEnd"/>
+            <w:r>
+              <w:rPr>
+                <w:rFonts w:eastAsia="Times New Roman" w:cstheme="minorHAnsi"/>
+                <w:sz w:val="20"/>
+                <w:szCs w:val="20"/>
+                <w:lang w:val="en-US" w:eastAsia="fr-FR"/>
+              </w:rPr>
+              <w:t>.entry_date</w:t>
+            </w:r>
+            <w:proofErr w:type="spellEnd"/>
+            <w:r>
+              <w:rPr>
+                <w:rFonts w:eastAsia="Times New Roman" w:cstheme="minorHAnsi"/>
+                <w:sz w:val="20"/>
+                <w:szCs w:val="20"/>
+                <w:lang w:val="en-US" w:eastAsia="fr-FR"/>
+              </w:rPr>
+              <w:t xml:space="preserve"> }}</w:t>
             </w:r>
           </w:p>
         </w:tc>
@@ -356,6 +461,7 @@
                 <w:lang w:val="en-US"/>
               </w:rPr>
             </w:pPr>
+            <w:proofErr w:type="gramStart"/>
             <w:r>
               <w:rPr>
                 <w:rFonts w:eastAsia="Times New Roman" w:cstheme="minorHAnsi"/>
@@ -363,7 +469,37 @@
                 <w:szCs w:val="20"/>
                 <w:lang w:val="en-US" w:eastAsia="fr-FR"/>
               </w:rPr>
-              <w:t>{{ employee.exit_date }}</w:t>
+              <w:t xml:space="preserve">{{ </w:t>
+            </w:r>
+            <w:proofErr w:type="spellStart"/>
+            <w:r>
+              <w:rPr>
+                <w:rFonts w:eastAsia="Times New Roman" w:cstheme="minorHAnsi"/>
+                <w:sz w:val="20"/>
+                <w:szCs w:val="20"/>
+                <w:lang w:val="en-US" w:eastAsia="fr-FR"/>
+              </w:rPr>
+              <w:t>employee</w:t>
+            </w:r>
+            <w:proofErr w:type="gramEnd"/>
+            <w:r>
+              <w:rPr>
+                <w:rFonts w:eastAsia="Times New Roman" w:cstheme="minorHAnsi"/>
+                <w:sz w:val="20"/>
+                <w:szCs w:val="20"/>
+                <w:lang w:val="en-US" w:eastAsia="fr-FR"/>
+              </w:rPr>
+              <w:t>.exit_date</w:t>
+            </w:r>
+            <w:proofErr w:type="spellEnd"/>
+            <w:r>
+              <w:rPr>
+                <w:rFonts w:eastAsia="Times New Roman" w:cstheme="minorHAnsi"/>
+                <w:sz w:val="20"/>
+                <w:szCs w:val="20"/>
+                <w:lang w:val="en-US" w:eastAsia="fr-FR"/>
+              </w:rPr>
+              <w:t xml:space="preserve"> }}</w:t>
             </w:r>
           </w:p>
         </w:tc>
@@ -400,6 +536,7 @@
                 <w:lang w:val="en-US"/>
               </w:rPr>
             </w:pPr>
+            <w:proofErr w:type="gramStart"/>
             <w:r>
               <w:rPr>
                 <w:rFonts w:eastAsia="Times New Roman" w:cstheme="minorHAnsi"/>
@@ -407,7 +544,37 @@
                 <w:szCs w:val="20"/>
                 <w:lang w:val="en-US" w:eastAsia="fr-FR"/>
               </w:rPr>
-              <w:t>{{ employee.email }}</w:t>
+              <w:t xml:space="preserve">{{ </w:t>
+            </w:r>
+            <w:proofErr w:type="spellStart"/>
+            <w:r>
+              <w:rPr>
+                <w:rFonts w:eastAsia="Times New Roman" w:cstheme="minorHAnsi"/>
+                <w:sz w:val="20"/>
+                <w:szCs w:val="20"/>
+                <w:lang w:val="en-US" w:eastAsia="fr-FR"/>
+              </w:rPr>
+              <w:t>employee</w:t>
+            </w:r>
+            <w:proofErr w:type="gramEnd"/>
+            <w:r>
+              <w:rPr>
+                <w:rFonts w:eastAsia="Times New Roman" w:cstheme="minorHAnsi"/>
+                <w:sz w:val="20"/>
+                <w:szCs w:val="20"/>
+                <w:lang w:val="en-US" w:eastAsia="fr-FR"/>
+              </w:rPr>
+              <w:t>.email</w:t>
+            </w:r>
+            <w:proofErr w:type="spellEnd"/>
+            <w:r>
+              <w:rPr>
+                <w:rFonts w:eastAsia="Times New Roman" w:cstheme="minorHAnsi"/>
+                <w:sz w:val="20"/>
+                <w:szCs w:val="20"/>
+                <w:lang w:val="en-US" w:eastAsia="fr-FR"/>
+              </w:rPr>
+              <w:t xml:space="preserve"> }}</w:t>
             </w:r>
           </w:p>
         </w:tc>
@@ -504,7 +671,29 @@
                 <w:color w:val="FFFFFF" w:themeColor="background1"/>
                 <w:lang w:val="en-US"/>
               </w:rPr>
-              <w:t xml:space="preserve">Employee Generic Informations </w:t>
+              <w:t xml:space="preserve">Employee Generic </w:t>
+            </w:r>
+            <w:proofErr w:type="spellStart"/>
+            <w:r>
+              <w:rPr>
+                <w:rFonts w:cstheme="minorHAnsi"/>
+                <w:b/>
+                <w:bCs/>
+                <w:color w:val="FFFFFF" w:themeColor="background1"/>
+                <w:lang w:val="en-US"/>
+              </w:rPr>
+              <w:t>Informations</w:t>
+            </w:r>
+            <w:proofErr w:type="spellEnd"/>
+            <w:r>
+              <w:rPr>
+                <w:rFonts w:cstheme="minorHAnsi"/>
+                <w:b/>
+                <w:bCs/>
+                <w:color w:val="FFFFFF" w:themeColor="background1"/>
+                <w:lang w:val="en-US"/>
+              </w:rPr>
+              <w:t xml:space="preserve"> </w:t>
             </w:r>
           </w:p>
         </w:tc>
@@ -614,6 +803,7 @@
                 <w:lang w:val="en-US"/>
               </w:rPr>
             </w:pPr>
+            <w:proofErr w:type="gramStart"/>
             <w:r>
               <w:rPr>
                 <w:rFonts w:cstheme="minorHAnsi"/>
@@ -621,6 +811,7 @@
               </w:rPr>
               <w:t xml:space="preserve">{{  </w:t>
             </w:r>
+            <w:proofErr w:type="gramEnd"/>
             <w:r>
               <w:rPr>
                 <w:rFonts w:eastAsia="Times New Roman" w:cstheme="minorHAnsi"/>
@@ -650,6 +841,7 @@
                 <w:lang w:val="en-US"/>
               </w:rPr>
             </w:pPr>
+            <w:proofErr w:type="gramStart"/>
             <w:r>
               <w:rPr>
                 <w:rFonts w:eastAsia="Times New Roman" w:cstheme="minorHAnsi"/>
@@ -659,6 +851,7 @@
               </w:rPr>
               <w:t xml:space="preserve">{{ </w:t>
             </w:r>
+            <w:proofErr w:type="spellStart"/>
             <w:r>
               <w:rPr>
                 <w:rFonts w:eastAsia="Times New Roman" w:cstheme="minorHAnsi"/>
@@ -668,6 +861,7 @@
               </w:rPr>
               <w:t>item</w:t>
             </w:r>
+            <w:proofErr w:type="gramEnd"/>
             <w:r>
               <w:rPr>
                 <w:rFonts w:eastAsia="Times New Roman" w:cstheme="minorHAnsi"/>
@@ -675,7 +869,17 @@
                 <w:szCs w:val="20"/>
                 <w:lang w:val="en-US" w:eastAsia="fr-FR"/>
               </w:rPr>
-              <w:t>.value }}</w:t>
+              <w:t>.value</w:t>
+            </w:r>
+            <w:proofErr w:type="spellEnd"/>
+            <w:r>
+              <w:rPr>
+                <w:rFonts w:eastAsia="Times New Roman" w:cstheme="minorHAnsi"/>
+                <w:sz w:val="20"/>
+                <w:szCs w:val="20"/>
+                <w:lang w:val="en-US" w:eastAsia="fr-FR"/>
+              </w:rPr>
+              <w:t xml:space="preserve"> }}</w:t>
             </w:r>
           </w:p>
         </w:tc>
@@ -737,7 +941,27 @@
                 <w:szCs w:val="20"/>
                 <w:lang w:val="en-US" w:eastAsia="fr-FR"/>
               </w:rPr>
-              <w:t xml:space="preserve"> endfor %}</w:t>
+              <w:t xml:space="preserve"> </w:t>
+            </w:r>
+            <w:proofErr w:type="spellStart"/>
+            <w:r>
+              <w:rPr>
+                <w:rFonts w:eastAsia="Times New Roman" w:cstheme="minorHAnsi"/>
+                <w:sz w:val="20"/>
+                <w:szCs w:val="20"/>
+                <w:lang w:val="en-US" w:eastAsia="fr-FR"/>
+              </w:rPr>
+              <w:t>endfor</w:t>
+            </w:r>
+            <w:proofErr w:type="spellEnd"/>
+            <w:r>
+              <w:rPr>
+                <w:rFonts w:eastAsia="Times New Roman" w:cstheme="minorHAnsi"/>
+                <w:sz w:val="20"/>
+                <w:szCs w:val="20"/>
+                <w:lang w:val="en-US" w:eastAsia="fr-FR"/>
+              </w:rPr>
+              <w:t xml:space="preserve"> %}</w:t>
             </w:r>
           </w:p>
         </w:tc>
@@ -1133,6 +1357,7 @@
                 <w:lang w:val="en-US"/>
               </w:rPr>
             </w:pPr>
+            <w:proofErr w:type="gramStart"/>
             <w:r>
               <w:rPr>
                 <w:rFonts w:cstheme="minorHAnsi"/>
@@ -1142,6 +1367,7 @@
               </w:rPr>
               <w:t xml:space="preserve">{{  </w:t>
             </w:r>
+            <w:proofErr w:type="gramEnd"/>
             <w:r>
               <w:rPr>
                 <w:rFonts w:eastAsia="Times New Roman" w:cstheme="minorHAnsi"/>
@@ -1175,6 +1401,7 @@
                 <w:lang w:val="en-US"/>
               </w:rPr>
             </w:pPr>
+            <w:proofErr w:type="gramStart"/>
             <w:r>
               <w:rPr>
                 <w:rFonts w:eastAsia="Times New Roman" w:cstheme="minorHAnsi"/>
@@ -1184,6 +1411,7 @@
               </w:rPr>
               <w:t xml:space="preserve">{{ </w:t>
             </w:r>
+            <w:proofErr w:type="spellStart"/>
             <w:r>
               <w:rPr>
                 <w:rFonts w:eastAsia="Times New Roman" w:cstheme="minorHAnsi"/>
@@ -1193,14 +1421,25 @@
               </w:rPr>
               <w:t>item</w:t>
             </w:r>
-            <w:r>
-              <w:rPr>
-                <w:rFonts w:eastAsia="Times New Roman" w:cstheme="minorHAnsi"/>
-                <w:sz w:val="18"/>
-                <w:szCs w:val="18"/>
-                <w:lang w:val="en-US" w:eastAsia="fr-FR"/>
-              </w:rPr>
-              <w:t>.start_date }}</w:t>
+            <w:proofErr w:type="gramEnd"/>
+            <w:r>
+              <w:rPr>
+                <w:rFonts w:eastAsia="Times New Roman" w:cstheme="minorHAnsi"/>
+                <w:sz w:val="18"/>
+                <w:szCs w:val="18"/>
+                <w:lang w:val="en-US" w:eastAsia="fr-FR"/>
+              </w:rPr>
+              <w:t>.start_date</w:t>
+            </w:r>
+            <w:proofErr w:type="spellEnd"/>
+            <w:r>
+              <w:rPr>
+                <w:rFonts w:eastAsia="Times New Roman" w:cstheme="minorHAnsi"/>
+                <w:sz w:val="18"/>
+                <w:szCs w:val="18"/>
+                <w:lang w:val="en-US" w:eastAsia="fr-FR"/>
+              </w:rPr>
+              <w:t xml:space="preserve"> }}</w:t>
             </w:r>
           </w:p>
         </w:tc>
@@ -1217,6 +1456,7 @@
                 <w:lang w:val="en-US" w:eastAsia="fr-FR"/>
               </w:rPr>
             </w:pPr>
+            <w:proofErr w:type="gramStart"/>
             <w:r>
               <w:rPr>
                 <w:rFonts w:eastAsia="Times New Roman" w:cstheme="minorHAnsi"/>
@@ -1226,6 +1466,7 @@
               </w:rPr>
               <w:t xml:space="preserve">{{ </w:t>
             </w:r>
+            <w:proofErr w:type="spellStart"/>
             <w:r>
               <w:rPr>
                 <w:rFonts w:eastAsia="Times New Roman" w:cstheme="minorHAnsi"/>
@@ -1242,7 +1483,27 @@
                 <w:szCs w:val="18"/>
                 <w:lang w:val="en-US" w:eastAsia="fr-FR"/>
               </w:rPr>
-              <w:t>.end_date }}</w:t>
+              <w:t>.end</w:t>
+            </w:r>
+            <w:proofErr w:type="gramEnd"/>
+            <w:r>
+              <w:rPr>
+                <w:rFonts w:eastAsia="Times New Roman" w:cstheme="minorHAnsi"/>
+                <w:sz w:val="18"/>
+                <w:szCs w:val="18"/>
+                <w:lang w:val="en-US" w:eastAsia="fr-FR"/>
+              </w:rPr>
+              <w:t>_date</w:t>
+            </w:r>
+            <w:proofErr w:type="spellEnd"/>
+            <w:r>
+              <w:rPr>
+                <w:rFonts w:eastAsia="Times New Roman" w:cstheme="minorHAnsi"/>
+                <w:sz w:val="18"/>
+                <w:szCs w:val="18"/>
+                <w:lang w:val="en-US" w:eastAsia="fr-FR"/>
+              </w:rPr>
+              <w:t xml:space="preserve"> }}</w:t>
             </w:r>
           </w:p>
         </w:tc>
@@ -1259,6 +1520,7 @@
                 <w:lang w:val="en-US" w:eastAsia="fr-FR"/>
               </w:rPr>
             </w:pPr>
+            <w:proofErr w:type="gramStart"/>
             <w:r>
               <w:rPr>
                 <w:rFonts w:eastAsia="Times New Roman" w:cstheme="minorHAnsi"/>
@@ -1268,6 +1530,7 @@
               </w:rPr>
               <w:t xml:space="preserve">{{ </w:t>
             </w:r>
+            <w:proofErr w:type="spellStart"/>
             <w:r>
               <w:rPr>
                 <w:rFonts w:eastAsia="Times New Roman" w:cstheme="minorHAnsi"/>
@@ -1284,8 +1547,19 @@
                 <w:szCs w:val="18"/>
                 <w:lang w:val="en-US" w:eastAsia="fr-FR"/>
               </w:rPr>
-              <w:t>.get_is_contractual_display</w:t>
-            </w:r>
+              <w:t>.get</w:t>
+            </w:r>
+            <w:proofErr w:type="gramEnd"/>
+            <w:r>
+              <w:rPr>
+                <w:rFonts w:eastAsia="Times New Roman" w:cstheme="minorHAnsi"/>
+                <w:sz w:val="18"/>
+                <w:szCs w:val="18"/>
+                <w:lang w:val="en-US" w:eastAsia="fr-FR"/>
+              </w:rPr>
+              <w:t>_is_contractual_display</w:t>
+            </w:r>
+            <w:proofErr w:type="spellEnd"/>
             <w:r>
               <w:rPr>
                 <w:rFonts w:eastAsia="Times New Roman" w:cstheme="minorHAnsi"/>
@@ -1373,7 +1647,27 @@
                 <w:szCs w:val="18"/>
                 <w:lang w:val="en-US" w:eastAsia="fr-FR"/>
               </w:rPr>
-              <w:t xml:space="preserve"> endfor %}</w:t>
+              <w:t xml:space="preserve"> </w:t>
+            </w:r>
+            <w:proofErr w:type="spellStart"/>
+            <w:r>
+              <w:rPr>
+                <w:rFonts w:eastAsia="Times New Roman" w:cstheme="minorHAnsi"/>
+                <w:sz w:val="18"/>
+                <w:szCs w:val="18"/>
+                <w:lang w:val="en-US" w:eastAsia="fr-FR"/>
+              </w:rPr>
+              <w:t>endfor</w:t>
+            </w:r>
+            <w:proofErr w:type="spellEnd"/>
+            <w:r>
+              <w:rPr>
+                <w:rFonts w:eastAsia="Times New Roman" w:cstheme="minorHAnsi"/>
+                <w:sz w:val="18"/>
+                <w:szCs w:val="18"/>
+                <w:lang w:val="en-US" w:eastAsia="fr-FR"/>
+              </w:rPr>
+              <w:t xml:space="preserve"> %}</w:t>
             </w:r>
           </w:p>
         </w:tc>
@@ -1729,6 +2023,7 @@
                 <w:lang w:val="en-US"/>
               </w:rPr>
             </w:pPr>
+            <w:proofErr w:type="spellStart"/>
             <w:r>
               <w:rPr>
                 <w:rFonts w:cstheme="minorHAnsi"/>
@@ -1738,6 +2033,7 @@
               </w:rPr>
               <w:t>Quotity</w:t>
             </w:r>
+            <w:proofErr w:type="spellEnd"/>
           </w:p>
         </w:tc>
         <w:tc>
@@ -1956,6 +2252,7 @@
                 <w:lang w:val="en-US"/>
               </w:rPr>
             </w:pPr>
+            <w:proofErr w:type="gramStart"/>
             <w:r>
               <w:rPr>
                 <w:rFonts w:cstheme="minorHAnsi"/>
@@ -1965,6 +2262,7 @@
               </w:rPr>
               <w:t xml:space="preserve">{{  </w:t>
             </w:r>
+            <w:proofErr w:type="gramEnd"/>
             <w:r>
               <w:rPr>
                 <w:rFonts w:eastAsia="Times New Roman" w:cstheme="minorHAnsi"/>
@@ -2016,6 +2314,7 @@
                 <w:lang w:val="en-US"/>
               </w:rPr>
             </w:pPr>
+            <w:proofErr w:type="gramStart"/>
             <w:r>
               <w:rPr>
                 <w:rFonts w:cstheme="minorHAnsi"/>
@@ -2025,6 +2324,8 @@
               </w:rPr>
               <w:t xml:space="preserve">{{  </w:t>
             </w:r>
+            <w:proofErr w:type="spellStart"/>
+            <w:proofErr w:type="gramEnd"/>
             <w:r>
               <w:rPr>
                 <w:rFonts w:eastAsia="Times New Roman" w:cstheme="minorHAnsi"/>
@@ -2059,7 +2360,17 @@
                 <w:szCs w:val="18"/>
                 <w:lang w:val="en-US"/>
               </w:rPr>
-              <w:t xml:space="preserve">name }}  </w:t>
+              <w:t>name</w:t>
+            </w:r>
+            <w:proofErr w:type="spellEnd"/>
+            <w:r>
+              <w:rPr>
+                <w:rFonts w:cstheme="minorHAnsi"/>
+                <w:sz w:val="18"/>
+                <w:szCs w:val="18"/>
+                <w:lang w:val="en-US"/>
+              </w:rPr>
+              <w:t xml:space="preserve"> }}  </w:t>
             </w:r>
           </w:p>
         </w:tc>
@@ -2076,6 +2387,7 @@
                 <w:lang w:val="en-US"/>
               </w:rPr>
             </w:pPr>
+            <w:proofErr w:type="gramStart"/>
             <w:r>
               <w:rPr>
                 <w:rFonts w:cstheme="minorHAnsi"/>
@@ -2085,6 +2397,8 @@
               </w:rPr>
               <w:t xml:space="preserve">{{  </w:t>
             </w:r>
+            <w:proofErr w:type="spellStart"/>
+            <w:proofErr w:type="gramEnd"/>
             <w:r>
               <w:rPr>
                 <w:rFonts w:eastAsia="Times New Roman" w:cstheme="minorHAnsi"/>
@@ -2101,7 +2415,17 @@
                 <w:szCs w:val="18"/>
                 <w:lang w:val="en-US"/>
               </w:rPr>
-              <w:t xml:space="preserve">.start_date }}  </w:t>
+              <w:t>.start_date</w:t>
+            </w:r>
+            <w:proofErr w:type="spellEnd"/>
+            <w:r>
+              <w:rPr>
+                <w:rFonts w:cstheme="minorHAnsi"/>
+                <w:sz w:val="18"/>
+                <w:szCs w:val="18"/>
+                <w:lang w:val="en-US"/>
+              </w:rPr>
+              <w:t xml:space="preserve"> }}  </w:t>
             </w:r>
           </w:p>
         </w:tc>
@@ -2118,6 +2442,7 @@
                 <w:lang w:val="en-US"/>
               </w:rPr>
             </w:pPr>
+            <w:proofErr w:type="gramStart"/>
             <w:r>
               <w:rPr>
                 <w:rFonts w:cstheme="minorHAnsi"/>
@@ -2127,6 +2452,8 @@
               </w:rPr>
               <w:t xml:space="preserve">{{  </w:t>
             </w:r>
+            <w:proofErr w:type="spellStart"/>
+            <w:proofErr w:type="gramEnd"/>
             <w:r>
               <w:rPr>
                 <w:rFonts w:eastAsia="Times New Roman" w:cstheme="minorHAnsi"/>
@@ -2143,7 +2470,17 @@
                 <w:szCs w:val="18"/>
                 <w:lang w:val="en-US"/>
               </w:rPr>
-              <w:t xml:space="preserve">.end_date }}  </w:t>
+              <w:t>.end_date</w:t>
+            </w:r>
+            <w:proofErr w:type="spellEnd"/>
+            <w:r>
+              <w:rPr>
+                <w:rFonts w:cstheme="minorHAnsi"/>
+                <w:sz w:val="18"/>
+                <w:szCs w:val="18"/>
+                <w:lang w:val="en-US"/>
+              </w:rPr>
+              <w:t xml:space="preserve"> }}  </w:t>
             </w:r>
           </w:p>
         </w:tc>
@@ -2160,6 +2497,7 @@
                 <w:lang w:val="en-US"/>
               </w:rPr>
             </w:pPr>
+            <w:proofErr w:type="gramStart"/>
             <w:r>
               <w:rPr>
                 <w:rFonts w:cstheme="minorHAnsi"/>
@@ -2169,6 +2507,8 @@
               </w:rPr>
               <w:t xml:space="preserve">{{  </w:t>
             </w:r>
+            <w:proofErr w:type="spellStart"/>
+            <w:proofErr w:type="gramEnd"/>
             <w:r>
               <w:rPr>
                 <w:rFonts w:eastAsia="Times New Roman" w:cstheme="minorHAnsi"/>
@@ -2185,7 +2525,17 @@
                 <w:szCs w:val="18"/>
                 <w:lang w:val="en-US"/>
               </w:rPr>
-              <w:t xml:space="preserve">.fund.institution.short_name }}  </w:t>
+              <w:t>.fund.institution.short_name</w:t>
+            </w:r>
+            <w:proofErr w:type="spellEnd"/>
+            <w:r>
+              <w:rPr>
+                <w:rFonts w:cstheme="minorHAnsi"/>
+                <w:sz w:val="18"/>
+                <w:szCs w:val="18"/>
+                <w:lang w:val="en-US"/>
+              </w:rPr>
+              <w:t xml:space="preserve"> }}  </w:t>
             </w:r>
           </w:p>
         </w:tc>
@@ -2202,6 +2552,7 @@
                 <w:lang w:val="en-US"/>
               </w:rPr>
             </w:pPr>
+            <w:proofErr w:type="gramStart"/>
             <w:r>
               <w:rPr>
                 <w:rFonts w:cstheme="minorHAnsi"/>
@@ -2211,6 +2562,7 @@
               </w:rPr>
               <w:t xml:space="preserve">{{  </w:t>
             </w:r>
+            <w:proofErr w:type="gramEnd"/>
             <w:r>
               <w:rPr>
                 <w:rFonts w:eastAsia="Times New Roman" w:cstheme="minorHAnsi"/>
@@ -2237,15 +2589,27 @@
               </w:rPr>
               <w:t xml:space="preserve"> </w:t>
             </w:r>
-            <w:r>
-              <w:rPr>
-                <w:rFonts w:cstheme="minorHAnsi"/>
-                <w:sz w:val="18"/>
-                <w:szCs w:val="18"/>
-                <w:lang w:val="en-US"/>
-              </w:rPr>
-              <w:t>contract_type</w:t>
-            </w:r>
+            <w:proofErr w:type="spellStart"/>
+            <w:r>
+              <w:rPr>
+                <w:rFonts w:cstheme="minorHAnsi"/>
+                <w:sz w:val="18"/>
+                <w:szCs w:val="18"/>
+                <w:lang w:val="en-US"/>
+              </w:rPr>
+              <w:t>contract_</w:t>
+            </w:r>
+            <w:proofErr w:type="gramStart"/>
+            <w:r>
+              <w:rPr>
+                <w:rFonts w:cstheme="minorHAnsi"/>
+                <w:sz w:val="18"/>
+                <w:szCs w:val="18"/>
+                <w:lang w:val="en-US"/>
+              </w:rPr>
+              <w:t>type</w:t>
+            </w:r>
+            <w:proofErr w:type="spellEnd"/>
             <w:r>
               <w:rPr>
                 <w:rFonts w:cstheme="minorHAnsi"/>
@@ -2262,7 +2626,17 @@
                 <w:szCs w:val="18"/>
                 <w:lang w:val="en-US"/>
               </w:rPr>
-              <w:t xml:space="preserve">}}  </w:t>
+              <w:t>}</w:t>
+            </w:r>
+            <w:proofErr w:type="gramEnd"/>
+            <w:r>
+              <w:rPr>
+                <w:rFonts w:cstheme="minorHAnsi"/>
+                <w:sz w:val="18"/>
+                <w:szCs w:val="18"/>
+                <w:lang w:val="en-US"/>
+              </w:rPr>
+              <w:t xml:space="preserve">}  </w:t>
             </w:r>
           </w:p>
         </w:tc>
@@ -2279,6 +2653,7 @@
                 <w:lang w:val="en-US"/>
               </w:rPr>
             </w:pPr>
+            <w:proofErr w:type="gramStart"/>
             <w:r>
               <w:rPr>
                 <w:rFonts w:cstheme="minorHAnsi"/>
@@ -2288,6 +2663,8 @@
               </w:rPr>
               <w:t xml:space="preserve">{{  </w:t>
             </w:r>
+            <w:proofErr w:type="spellStart"/>
+            <w:proofErr w:type="gramEnd"/>
             <w:r>
               <w:rPr>
                 <w:rFonts w:eastAsia="Times New Roman" w:cstheme="minorHAnsi"/>
@@ -2313,7 +2690,17 @@
                 <w:szCs w:val="18"/>
                 <w:lang w:val="en-US"/>
               </w:rPr>
-              <w:t xml:space="preserve">quotity }}  </w:t>
+              <w:t>quotity</w:t>
+            </w:r>
+            <w:proofErr w:type="spellEnd"/>
+            <w:r>
+              <w:rPr>
+                <w:rFonts w:cstheme="minorHAnsi"/>
+                <w:sz w:val="18"/>
+                <w:szCs w:val="18"/>
+                <w:lang w:val="en-US"/>
+              </w:rPr>
+              <w:t xml:space="preserve"> }}  </w:t>
             </w:r>
           </w:p>
         </w:tc>
@@ -2330,6 +2717,7 @@
                 <w:lang w:val="en-US"/>
               </w:rPr>
             </w:pPr>
+            <w:proofErr w:type="gramStart"/>
             <w:r>
               <w:rPr>
                 <w:rFonts w:cstheme="minorHAnsi"/>
@@ -2339,6 +2727,7 @@
               </w:rPr>
               <w:t xml:space="preserve">{{  </w:t>
             </w:r>
+            <w:proofErr w:type="gramEnd"/>
             <w:r>
               <w:rPr>
                 <w:rFonts w:eastAsia="Times New Roman" w:cstheme="minorHAnsi"/>
@@ -2365,14 +2754,45 @@
               </w:rPr>
               <w:t xml:space="preserve"> </w:t>
             </w:r>
-            <w:r>
-              <w:rPr>
-                <w:rFonts w:cstheme="minorHAnsi"/>
-                <w:sz w:val="18"/>
-                <w:szCs w:val="18"/>
-                <w:lang w:val="en-US"/>
-              </w:rPr>
-              <w:t xml:space="preserve">total_amount }}  </w:t>
+            <w:proofErr w:type="spellStart"/>
+            <w:r>
+              <w:rPr>
+                <w:rFonts w:cstheme="minorHAnsi"/>
+                <w:sz w:val="18"/>
+                <w:szCs w:val="18"/>
+                <w:lang w:val="en-US"/>
+              </w:rPr>
+              <w:t>total_</w:t>
+            </w:r>
+            <w:proofErr w:type="gramStart"/>
+            <w:r>
+              <w:rPr>
+                <w:rFonts w:cstheme="minorHAnsi"/>
+                <w:sz w:val="18"/>
+                <w:szCs w:val="18"/>
+                <w:lang w:val="en-US"/>
+              </w:rPr>
+              <w:t>amount</w:t>
+            </w:r>
+            <w:proofErr w:type="spellEnd"/>
+            <w:r>
+              <w:rPr>
+                <w:rFonts w:cstheme="minorHAnsi"/>
+                <w:sz w:val="18"/>
+                <w:szCs w:val="18"/>
+                <w:lang w:val="en-US"/>
+              </w:rPr>
+              <w:t xml:space="preserve"> }</w:t>
+            </w:r>
+            <w:proofErr w:type="gramEnd"/>
+            <w:r>
+              <w:rPr>
+                <w:rFonts w:cstheme="minorHAnsi"/>
+                <w:sz w:val="18"/>
+                <w:szCs w:val="18"/>
+                <w:lang w:val="en-US"/>
+              </w:rPr>
+              <w:t xml:space="preserve">}  </w:t>
             </w:r>
           </w:p>
         </w:tc>
@@ -2416,7 +2836,27 @@
                 <w:szCs w:val="18"/>
                 <w:lang w:val="en-US" w:eastAsia="fr-FR"/>
               </w:rPr>
-              <w:t xml:space="preserve"> endfor %}</w:t>
+              <w:t xml:space="preserve"> </w:t>
+            </w:r>
+            <w:proofErr w:type="spellStart"/>
+            <w:r>
+              <w:rPr>
+                <w:rFonts w:eastAsia="Times New Roman" w:cstheme="minorHAnsi"/>
+                <w:sz w:val="18"/>
+                <w:szCs w:val="18"/>
+                <w:lang w:val="en-US" w:eastAsia="fr-FR"/>
+              </w:rPr>
+              <w:t>endfor</w:t>
+            </w:r>
+            <w:proofErr w:type="spellEnd"/>
+            <w:r>
+              <w:rPr>
+                <w:rFonts w:eastAsia="Times New Roman" w:cstheme="minorHAnsi"/>
+                <w:sz w:val="18"/>
+                <w:szCs w:val="18"/>
+                <w:lang w:val="en-US" w:eastAsia="fr-FR"/>
+              </w:rPr>
+              <w:t xml:space="preserve"> %}</w:t>
             </w:r>
           </w:p>
         </w:tc>
@@ -2849,6 +3289,7 @@
                 <w:lang w:val="en-US"/>
               </w:rPr>
             </w:pPr>
+            <w:proofErr w:type="spellStart"/>
             <w:r>
               <w:rPr>
                 <w:rFonts w:cstheme="minorHAnsi"/>
@@ -2858,6 +3299,7 @@
               </w:rPr>
               <w:t>Quotity</w:t>
             </w:r>
+            <w:proofErr w:type="spellEnd"/>
           </w:p>
         </w:tc>
       </w:tr>
@@ -3036,6 +3478,7 @@
                 <w:lang w:val="en-US"/>
               </w:rPr>
             </w:pPr>
+            <w:proofErr w:type="gramStart"/>
             <w:r>
               <w:rPr>
                 <w:rFonts w:cstheme="minorHAnsi"/>
@@ -3045,6 +3488,7 @@
               </w:rPr>
               <w:t xml:space="preserve">{{  </w:t>
             </w:r>
+            <w:proofErr w:type="gramEnd"/>
             <w:r>
               <w:rPr>
                 <w:rFonts w:eastAsia="Times New Roman" w:cstheme="minorHAnsi"/>
@@ -3087,6 +3531,7 @@
                 <w:lang w:val="en-US"/>
               </w:rPr>
             </w:pPr>
+            <w:proofErr w:type="gramStart"/>
             <w:r>
               <w:rPr>
                 <w:rFonts w:cstheme="minorHAnsi"/>
@@ -3096,6 +3541,8 @@
               </w:rPr>
               <w:t xml:space="preserve">{{  </w:t>
             </w:r>
+            <w:proofErr w:type="spellStart"/>
+            <w:proofErr w:type="gramEnd"/>
             <w:r>
               <w:rPr>
                 <w:rFonts w:eastAsia="Times New Roman" w:cstheme="minorHAnsi"/>
@@ -3130,7 +3577,17 @@
                 <w:szCs w:val="18"/>
                 <w:lang w:val="en-US"/>
               </w:rPr>
-              <w:t xml:space="preserve">start_date }}  </w:t>
+              <w:t>start_date</w:t>
+            </w:r>
+            <w:proofErr w:type="spellEnd"/>
+            <w:r>
+              <w:rPr>
+                <w:rFonts w:cstheme="minorHAnsi"/>
+                <w:sz w:val="18"/>
+                <w:szCs w:val="18"/>
+                <w:lang w:val="en-US"/>
+              </w:rPr>
+              <w:t xml:space="preserve"> }}  </w:t>
             </w:r>
           </w:p>
         </w:tc>
@@ -3147,6 +3604,7 @@
                 <w:lang w:val="en-US"/>
               </w:rPr>
             </w:pPr>
+            <w:proofErr w:type="gramStart"/>
             <w:r>
               <w:rPr>
                 <w:rFonts w:cstheme="minorHAnsi"/>
@@ -3156,6 +3614,8 @@
               </w:rPr>
               <w:t xml:space="preserve">{{  </w:t>
             </w:r>
+            <w:proofErr w:type="spellStart"/>
+            <w:proofErr w:type="gramEnd"/>
             <w:r>
               <w:rPr>
                 <w:rFonts w:eastAsia="Times New Roman" w:cstheme="minorHAnsi"/>
@@ -3190,7 +3650,17 @@
                 <w:szCs w:val="18"/>
                 <w:lang w:val="en-US"/>
               </w:rPr>
-              <w:t xml:space="preserve">end_date }}  </w:t>
+              <w:t>end_date</w:t>
+            </w:r>
+            <w:proofErr w:type="spellEnd"/>
+            <w:r>
+              <w:rPr>
+                <w:rFonts w:cstheme="minorHAnsi"/>
+                <w:sz w:val="18"/>
+                <w:szCs w:val="18"/>
+                <w:lang w:val="en-US"/>
+              </w:rPr>
+              <w:t xml:space="preserve"> }}  </w:t>
             </w:r>
           </w:p>
         </w:tc>
@@ -3207,6 +3677,7 @@
                 <w:lang w:val="en-US"/>
               </w:rPr>
             </w:pPr>
+            <w:proofErr w:type="gramStart"/>
             <w:r>
               <w:rPr>
                 <w:rFonts w:cstheme="minorHAnsi"/>
@@ -3216,6 +3687,7 @@
               </w:rPr>
               <w:t xml:space="preserve">{{  </w:t>
             </w:r>
+            <w:proofErr w:type="gramEnd"/>
             <w:r>
               <w:rPr>
                 <w:rFonts w:eastAsia="Times New Roman" w:cstheme="minorHAnsi"/>
@@ -3241,7 +3713,17 @@
                 <w:szCs w:val="18"/>
                 <w:lang w:val="en-US" w:eastAsia="fr-FR"/>
               </w:rPr>
-              <w:t xml:space="preserve"> get_</w:t>
+              <w:t xml:space="preserve"> </w:t>
+            </w:r>
+            <w:proofErr w:type="spellStart"/>
+            <w:r>
+              <w:rPr>
+                <w:rFonts w:eastAsia="Times New Roman" w:cstheme="minorHAnsi"/>
+                <w:sz w:val="18"/>
+                <w:szCs w:val="18"/>
+                <w:lang w:val="en-US" w:eastAsia="fr-FR"/>
+              </w:rPr>
+              <w:t>get_</w:t>
             </w:r>
             <w:r>
               <w:rPr>
@@ -3259,7 +3741,37 @@
                 <w:szCs w:val="18"/>
                 <w:lang w:val="en-US" w:eastAsia="fr-FR"/>
               </w:rPr>
-              <w:t xml:space="preserve">_display() </w:t>
+              <w:t>_</w:t>
+            </w:r>
+            <w:proofErr w:type="gramStart"/>
+            <w:r>
+              <w:rPr>
+                <w:rFonts w:eastAsia="Times New Roman" w:cstheme="minorHAnsi"/>
+                <w:sz w:val="18"/>
+                <w:szCs w:val="18"/>
+                <w:lang w:val="en-US" w:eastAsia="fr-FR"/>
+              </w:rPr>
+              <w:t>display</w:t>
+            </w:r>
+            <w:proofErr w:type="spellEnd"/>
+            <w:r>
+              <w:rPr>
+                <w:rFonts w:eastAsia="Times New Roman" w:cstheme="minorHAnsi"/>
+                <w:sz w:val="18"/>
+                <w:szCs w:val="18"/>
+                <w:lang w:val="en-US" w:eastAsia="fr-FR"/>
+              </w:rPr>
+              <w:t>(</w:t>
+            </w:r>
+            <w:proofErr w:type="gramEnd"/>
+            <w:r>
+              <w:rPr>
+                <w:rFonts w:eastAsia="Times New Roman" w:cstheme="minorHAnsi"/>
+                <w:sz w:val="18"/>
+                <w:szCs w:val="18"/>
+                <w:lang w:val="en-US" w:eastAsia="fr-FR"/>
+              </w:rPr>
+              <w:t xml:space="preserve">) </w:t>
             </w:r>
             <w:r>
               <w:rPr>
@@ -3285,6 +3797,7 @@
                 <w:lang w:val="en-US"/>
               </w:rPr>
             </w:pPr>
+            <w:proofErr w:type="gramStart"/>
             <w:r>
               <w:rPr>
                 <w:rFonts w:cstheme="minorHAnsi"/>
@@ -3294,6 +3807,8 @@
               </w:rPr>
               <w:t xml:space="preserve">{{  </w:t>
             </w:r>
+            <w:proofErr w:type="spellStart"/>
+            <w:proofErr w:type="gramEnd"/>
             <w:r>
               <w:rPr>
                 <w:rFonts w:eastAsia="Times New Roman" w:cstheme="minorHAnsi"/>
@@ -3321,6 +3836,7 @@
               </w:rPr>
               <w:t>start_date</w:t>
             </w:r>
+            <w:proofErr w:type="spellEnd"/>
             <w:r>
               <w:rPr>
                 <w:rFonts w:cstheme="minorHAnsi"/>
@@ -3345,6 +3861,7 @@
                 <w:lang w:val="en-US"/>
               </w:rPr>
             </w:pPr>
+            <w:proofErr w:type="gramStart"/>
             <w:r>
               <w:rPr>
                 <w:rFonts w:cstheme="minorHAnsi"/>
@@ -3354,6 +3871,8 @@
               </w:rPr>
               <w:t xml:space="preserve">{{  </w:t>
             </w:r>
+            <w:proofErr w:type="spellStart"/>
+            <w:proofErr w:type="gramEnd"/>
             <w:r>
               <w:rPr>
                 <w:rFonts w:eastAsia="Times New Roman" w:cstheme="minorHAnsi"/>
@@ -3372,6 +3891,7 @@
               </w:rPr>
               <w:t>.end_date</w:t>
             </w:r>
+            <w:proofErr w:type="spellEnd"/>
             <w:r>
               <w:rPr>
                 <w:rFonts w:cstheme="minorHAnsi"/>
@@ -3396,6 +3916,7 @@
                 <w:lang w:val="en-US"/>
               </w:rPr>
             </w:pPr>
+            <w:proofErr w:type="gramStart"/>
             <w:r>
               <w:rPr>
                 <w:rFonts w:cstheme="minorHAnsi"/>
@@ -3405,6 +3926,8 @@
               </w:rPr>
               <w:t xml:space="preserve">{{  </w:t>
             </w:r>
+            <w:proofErr w:type="spellStart"/>
+            <w:proofErr w:type="gramEnd"/>
             <w:r>
               <w:rPr>
                 <w:rFonts w:eastAsia="Times New Roman" w:cstheme="minorHAnsi"/>
@@ -3430,7 +3953,17 @@
                 <w:szCs w:val="18"/>
                 <w:lang w:val="en-US"/>
               </w:rPr>
-              <w:t xml:space="preserve">quotity }}  </w:t>
+              <w:t>quotity</w:t>
+            </w:r>
+            <w:proofErr w:type="spellEnd"/>
+            <w:r>
+              <w:rPr>
+                <w:rFonts w:cstheme="minorHAnsi"/>
+                <w:sz w:val="18"/>
+                <w:szCs w:val="18"/>
+                <w:lang w:val="en-US"/>
+              </w:rPr>
+              <w:t xml:space="preserve"> }}  </w:t>
             </w:r>
           </w:p>
         </w:tc>
@@ -3474,7 +4007,27 @@
                 <w:szCs w:val="18"/>
                 <w:lang w:val="en-US" w:eastAsia="fr-FR"/>
               </w:rPr>
-              <w:t xml:space="preserve"> endfor %}</w:t>
+              <w:t xml:space="preserve"> </w:t>
+            </w:r>
+            <w:proofErr w:type="spellStart"/>
+            <w:r>
+              <w:rPr>
+                <w:rFonts w:eastAsia="Times New Roman" w:cstheme="minorHAnsi"/>
+                <w:sz w:val="18"/>
+                <w:szCs w:val="18"/>
+                <w:lang w:val="en-US" w:eastAsia="fr-FR"/>
+              </w:rPr>
+              <w:t>endfor</w:t>
+            </w:r>
+            <w:proofErr w:type="spellEnd"/>
+            <w:r>
+              <w:rPr>
+                <w:rFonts w:eastAsia="Times New Roman" w:cstheme="minorHAnsi"/>
+                <w:sz w:val="18"/>
+                <w:szCs w:val="18"/>
+                <w:lang w:val="en-US" w:eastAsia="fr-FR"/>
+              </w:rPr>
+              <w:t xml:space="preserve"> %}</w:t>
             </w:r>
           </w:p>
         </w:tc>
@@ -3556,6 +4109,1143 @@
         <w:tc>
           <w:tcPr>
             <w:tcW w:w="525" w:type="pct"/>
+          </w:tcPr>
+          <w:p>
+            <w:pPr>
+              <w:rPr>
+                <w:rFonts w:cstheme="minorHAnsi"/>
+                <w:sz w:val="18"/>
+                <w:szCs w:val="18"/>
+                <w:lang w:val="en-US"/>
+              </w:rPr>
+            </w:pPr>
+          </w:p>
+        </w:tc>
+      </w:tr>
+    </w:tbl>
+    <w:p>
+      <w:pPr>
+        <w:tabs>
+          <w:tab w:val="left" w:pos="916"/>
+          <w:tab w:val="left" w:pos="1832"/>
+          <w:tab w:val="left" w:pos="2748"/>
+          <w:tab w:val="left" w:pos="3664"/>
+          <w:tab w:val="left" w:pos="4580"/>
+          <w:tab w:val="left" w:pos="5496"/>
+          <w:tab w:val="left" w:pos="6412"/>
+          <w:tab w:val="left" w:pos="7328"/>
+          <w:tab w:val="left" w:pos="8244"/>
+          <w:tab w:val="left" w:pos="9160"/>
+          <w:tab w:val="left" w:pos="10076"/>
+          <w:tab w:val="left" w:pos="10992"/>
+          <w:tab w:val="left" w:pos="11908"/>
+          <w:tab w:val="left" w:pos="12824"/>
+          <w:tab w:val="left" w:pos="13740"/>
+          <w:tab w:val="left" w:pos="14656"/>
+        </w:tabs>
+        <w:spacing w:after="0" w:line="240" w:lineRule="auto"/>
+        <w:rPr>
+          <w:rFonts w:eastAsia="Times New Roman" w:cstheme="minorHAnsi"/>
+          <w:sz w:val="20"/>
+          <w:szCs w:val="20"/>
+          <w:lang w:val="en-US" w:eastAsia="fr-FR"/>
+        </w:rPr>
+      </w:pPr>
+      <w:r>
+        <w:rPr>
+          <w:rFonts w:eastAsia="Times New Roman" w:cstheme="minorHAnsi"/>
+          <w:sz w:val="20"/>
+          <w:szCs w:val="20"/>
+          <w:lang w:val="en-US" w:eastAsia="fr-FR"/>
+        </w:rPr>
+        <w:t>{% endif %}</w:t>
+      </w:r>
+    </w:p>
+    <w:p>
+      <w:pPr>
+        <w:tabs>
+          <w:tab w:val="left" w:pos="916"/>
+          <w:tab w:val="left" w:pos="1832"/>
+          <w:tab w:val="left" w:pos="2748"/>
+          <w:tab w:val="left" w:pos="3664"/>
+          <w:tab w:val="left" w:pos="4580"/>
+          <w:tab w:val="left" w:pos="5496"/>
+          <w:tab w:val="left" w:pos="6412"/>
+          <w:tab w:val="left" w:pos="7328"/>
+          <w:tab w:val="left" w:pos="8244"/>
+          <w:tab w:val="left" w:pos="9160"/>
+          <w:tab w:val="left" w:pos="10076"/>
+          <w:tab w:val="left" w:pos="10992"/>
+          <w:tab w:val="left" w:pos="11908"/>
+          <w:tab w:val="left" w:pos="12824"/>
+          <w:tab w:val="left" w:pos="13740"/>
+          <w:tab w:val="left" w:pos="14656"/>
+        </w:tabs>
+        <w:spacing w:after="0" w:line="240" w:lineRule="auto"/>
+        <w:rPr>
+          <w:rFonts w:eastAsia="Times New Roman" w:cstheme="minorHAnsi"/>
+          <w:sz w:val="20"/>
+          <w:szCs w:val="20"/>
+          <w:lang w:val="en-US" w:eastAsia="fr-FR"/>
+        </w:rPr>
+      </w:pPr>
+      <w:r>
+        <w:rPr>
+          <w:rFonts w:eastAsia="Times New Roman" w:cstheme="minorHAnsi"/>
+          <w:sz w:val="20"/>
+          <w:szCs w:val="20"/>
+          <w:lang w:val="en-US" w:eastAsia="fr-FR"/>
+        </w:rPr>
+        <w:t>{% if teams %}</w:t>
+      </w:r>
+    </w:p>
+    <w:tbl>
+      <w:tblPr>
+        <w:tblStyle w:val="Grilledutableau"/>
+        <w:tblW w:w="3562" w:type="pct"/>
+        <w:tblLook w:val="04A0" w:firstRow="1" w:lastRow="0" w:firstColumn="1" w:lastColumn="0" w:noHBand="0" w:noVBand="1"/>
+      </w:tblPr>
+      <w:tblGrid>
+        <w:gridCol w:w="3728"/>
+        <w:gridCol w:w="2728"/>
+      </w:tblGrid>
+      <w:tr>
+        <w:tc>
+          <w:tcPr>
+            <w:tcW w:w="2887" w:type="pct"/>
+            <w:tcBorders>
+              <w:top w:val="single" w:sz="4" w:space="0" w:color="auto"/>
+              <w:left w:val="single" w:sz="4" w:space="0" w:color="auto"/>
+              <w:bottom w:val="single" w:sz="4" w:space="0" w:color="auto"/>
+              <w:right w:val="single" w:sz="4" w:space="0" w:color="auto"/>
+            </w:tcBorders>
+            <w:shd w:val="clear" w:color="auto" w:fill="ACB9CA" w:themeFill="text2" w:themeFillTint="66"/>
+          </w:tcPr>
+          <w:p>
+            <w:pPr>
+              <w:rPr>
+                <w:rFonts w:cstheme="minorHAnsi"/>
+                <w:sz w:val="18"/>
+                <w:szCs w:val="18"/>
+                <w:lang w:val="en-US"/>
+              </w:rPr>
+            </w:pPr>
+            <w:r>
+              <w:rPr>
+                <w:rFonts w:cstheme="minorHAnsi"/>
+                <w:sz w:val="18"/>
+                <w:szCs w:val="18"/>
+                <w:lang w:val="en-US"/>
+              </w:rPr>
+              <w:t>Team</w:t>
+            </w:r>
+          </w:p>
+        </w:tc>
+        <w:tc>
+          <w:tcPr>
+            <w:tcW w:w="2113" w:type="pct"/>
+            <w:tcBorders>
+              <w:top w:val="single" w:sz="4" w:space="0" w:color="auto"/>
+              <w:left w:val="single" w:sz="4" w:space="0" w:color="auto"/>
+              <w:bottom w:val="single" w:sz="4" w:space="0" w:color="auto"/>
+              <w:right w:val="single" w:sz="4" w:space="0" w:color="auto"/>
+            </w:tcBorders>
+            <w:shd w:val="clear" w:color="auto" w:fill="ACB9CA" w:themeFill="text2" w:themeFillTint="66"/>
+          </w:tcPr>
+          <w:p>
+            <w:pPr>
+              <w:rPr>
+                <w:rFonts w:cstheme="minorHAnsi"/>
+                <w:sz w:val="18"/>
+                <w:szCs w:val="18"/>
+                <w:lang w:val="en-US"/>
+              </w:rPr>
+            </w:pPr>
+            <w:r>
+              <w:rPr>
+                <w:rFonts w:cstheme="minorHAnsi"/>
+                <w:sz w:val="18"/>
+                <w:szCs w:val="18"/>
+                <w:lang w:val="en-US"/>
+              </w:rPr>
+              <w:t>leader</w:t>
+            </w:r>
+          </w:p>
+        </w:tc>
+      </w:tr>
+      <w:tr>
+        <w:tc>
+          <w:tcPr>
+            <w:tcW w:w="2887" w:type="pct"/>
+            <w:tcBorders>
+              <w:top w:val="single" w:sz="4" w:space="0" w:color="auto"/>
+              <w:left w:val="single" w:sz="4" w:space="0" w:color="auto"/>
+              <w:bottom w:val="single" w:sz="4" w:space="0" w:color="auto"/>
+              <w:right w:val="single" w:sz="4" w:space="0" w:color="auto"/>
+            </w:tcBorders>
+            <w:hideMark/>
+          </w:tcPr>
+          <w:p>
+            <w:pPr>
+              <w:rPr>
+                <w:rFonts w:cstheme="minorHAnsi"/>
+                <w:sz w:val="18"/>
+                <w:szCs w:val="18"/>
+                <w:lang w:val="en-US"/>
+              </w:rPr>
+            </w:pPr>
+            <w:r>
+              <w:rPr>
+                <w:rFonts w:eastAsia="Times New Roman" w:cstheme="minorHAnsi"/>
+                <w:sz w:val="18"/>
+                <w:szCs w:val="18"/>
+                <w:lang w:val="en-US" w:eastAsia="fr-FR"/>
+              </w:rPr>
+              <w:t xml:space="preserve">{%tr for item in </w:t>
+            </w:r>
+            <w:r>
+              <w:rPr>
+                <w:rFonts w:eastAsia="Times New Roman" w:cstheme="minorHAnsi"/>
+                <w:sz w:val="20"/>
+                <w:szCs w:val="20"/>
+                <w:lang w:val="en-US" w:eastAsia="fr-FR"/>
+              </w:rPr>
+              <w:t xml:space="preserve">teams </w:t>
+            </w:r>
+            <w:r>
+              <w:rPr>
+                <w:rFonts w:eastAsia="Times New Roman" w:cstheme="minorHAnsi"/>
+                <w:sz w:val="18"/>
+                <w:szCs w:val="18"/>
+                <w:lang w:val="en-US" w:eastAsia="fr-FR"/>
+              </w:rPr>
+              <w:t>recursive %}</w:t>
+            </w:r>
+          </w:p>
+        </w:tc>
+        <w:tc>
+          <w:tcPr>
+            <w:tcW w:w="2113" w:type="pct"/>
+            <w:tcBorders>
+              <w:top w:val="single" w:sz="4" w:space="0" w:color="auto"/>
+              <w:left w:val="single" w:sz="4" w:space="0" w:color="auto"/>
+              <w:bottom w:val="single" w:sz="4" w:space="0" w:color="auto"/>
+              <w:right w:val="single" w:sz="4" w:space="0" w:color="auto"/>
+            </w:tcBorders>
+          </w:tcPr>
+          <w:p>
+            <w:pPr>
+              <w:rPr>
+                <w:rFonts w:cstheme="minorHAnsi"/>
+                <w:sz w:val="18"/>
+                <w:szCs w:val="18"/>
+                <w:lang w:val="en-US"/>
+              </w:rPr>
+            </w:pPr>
+          </w:p>
+        </w:tc>
+      </w:tr>
+      <w:tr>
+        <w:tc>
+          <w:tcPr>
+            <w:tcW w:w="2887" w:type="pct"/>
+            <w:tcBorders>
+              <w:top w:val="single" w:sz="4" w:space="0" w:color="auto"/>
+              <w:left w:val="single" w:sz="4" w:space="0" w:color="auto"/>
+              <w:bottom w:val="single" w:sz="4" w:space="0" w:color="auto"/>
+              <w:right w:val="single" w:sz="4" w:space="0" w:color="auto"/>
+            </w:tcBorders>
+            <w:hideMark/>
+          </w:tcPr>
+          <w:p>
+            <w:pPr>
+              <w:rPr>
+                <w:rFonts w:cstheme="minorHAnsi"/>
+                <w:sz w:val="18"/>
+                <w:szCs w:val="18"/>
+                <w:lang w:val="en-US"/>
+              </w:rPr>
+            </w:pPr>
+            <w:proofErr w:type="gramStart"/>
+            <w:r>
+              <w:rPr>
+                <w:rFonts w:cstheme="minorHAnsi"/>
+                <w:sz w:val="18"/>
+                <w:szCs w:val="18"/>
+                <w:lang w:val="en-US"/>
+              </w:rPr>
+              <w:t xml:space="preserve">{{  </w:t>
+            </w:r>
+            <w:proofErr w:type="gramEnd"/>
+            <w:r>
+              <w:rPr>
+                <w:rFonts w:eastAsia="Times New Roman" w:cstheme="minorHAnsi"/>
+                <w:sz w:val="18"/>
+                <w:szCs w:val="18"/>
+                <w:lang w:val="en-US" w:eastAsia="fr-FR"/>
+              </w:rPr>
+              <w:t>item.name</w:t>
+            </w:r>
+            <w:r>
+              <w:rPr>
+                <w:rFonts w:cstheme="minorHAnsi"/>
+                <w:sz w:val="18"/>
+                <w:szCs w:val="18"/>
+                <w:lang w:val="en-US"/>
+              </w:rPr>
+              <w:t xml:space="preserve"> }}  </w:t>
+            </w:r>
+          </w:p>
+        </w:tc>
+        <w:tc>
+          <w:tcPr>
+            <w:tcW w:w="2113" w:type="pct"/>
+            <w:tcBorders>
+              <w:top w:val="single" w:sz="4" w:space="0" w:color="auto"/>
+              <w:left w:val="single" w:sz="4" w:space="0" w:color="auto"/>
+              <w:bottom w:val="single" w:sz="4" w:space="0" w:color="auto"/>
+              <w:right w:val="single" w:sz="4" w:space="0" w:color="auto"/>
+            </w:tcBorders>
+            <w:hideMark/>
+          </w:tcPr>
+          <w:p>
+            <w:pPr>
+              <w:rPr>
+                <w:rFonts w:cstheme="minorHAnsi"/>
+                <w:sz w:val="18"/>
+                <w:szCs w:val="18"/>
+                <w:lang w:val="en-US"/>
+              </w:rPr>
+            </w:pPr>
+            <w:proofErr w:type="gramStart"/>
+            <w:r>
+              <w:rPr>
+                <w:rFonts w:cstheme="minorHAnsi"/>
+                <w:sz w:val="18"/>
+                <w:szCs w:val="18"/>
+                <w:lang w:val="en-US"/>
+              </w:rPr>
+              <w:t xml:space="preserve">{{  </w:t>
+            </w:r>
+            <w:proofErr w:type="spellStart"/>
+            <w:proofErr w:type="gramEnd"/>
+            <w:r>
+              <w:rPr>
+                <w:rFonts w:eastAsia="Times New Roman" w:cstheme="minorHAnsi"/>
+                <w:sz w:val="18"/>
+                <w:szCs w:val="18"/>
+                <w:lang w:val="en-US" w:eastAsia="fr-FR"/>
+              </w:rPr>
+              <w:t>item</w:t>
+            </w:r>
+            <w:r>
+              <w:rPr>
+                <w:rFonts w:cstheme="minorHAnsi"/>
+                <w:sz w:val="18"/>
+                <w:szCs w:val="18"/>
+                <w:lang w:val="en-US"/>
+              </w:rPr>
+              <w:t>.leader.user_name</w:t>
+            </w:r>
+            <w:proofErr w:type="spellEnd"/>
+            <w:r>
+              <w:rPr>
+                <w:rFonts w:cstheme="minorHAnsi"/>
+                <w:sz w:val="18"/>
+                <w:szCs w:val="18"/>
+                <w:lang w:val="en-US"/>
+              </w:rPr>
+              <w:t xml:space="preserve"> }}  </w:t>
+            </w:r>
+          </w:p>
+        </w:tc>
+      </w:tr>
+      <w:tr>
+        <w:tc>
+          <w:tcPr>
+            <w:tcW w:w="2887" w:type="pct"/>
+            <w:tcBorders>
+              <w:top w:val="single" w:sz="4" w:space="0" w:color="auto"/>
+              <w:left w:val="single" w:sz="4" w:space="0" w:color="auto"/>
+              <w:bottom w:val="single" w:sz="4" w:space="0" w:color="auto"/>
+              <w:right w:val="single" w:sz="4" w:space="0" w:color="auto"/>
+            </w:tcBorders>
+            <w:hideMark/>
+          </w:tcPr>
+          <w:p>
+            <w:pPr>
+              <w:rPr>
+                <w:rFonts w:cstheme="minorHAnsi"/>
+                <w:sz w:val="18"/>
+                <w:szCs w:val="18"/>
+                <w:lang w:val="en-US"/>
+              </w:rPr>
+            </w:pPr>
+            <w:r>
+              <w:rPr>
+                <w:rFonts w:eastAsia="Times New Roman" w:cstheme="minorHAnsi"/>
+                <w:sz w:val="18"/>
+                <w:szCs w:val="18"/>
+                <w:lang w:val="en-US" w:eastAsia="fr-FR"/>
+              </w:rPr>
+              <w:t xml:space="preserve">{%tr </w:t>
+            </w:r>
+            <w:proofErr w:type="spellStart"/>
+            <w:r>
+              <w:rPr>
+                <w:rFonts w:eastAsia="Times New Roman" w:cstheme="minorHAnsi"/>
+                <w:sz w:val="18"/>
+                <w:szCs w:val="18"/>
+                <w:lang w:val="en-US" w:eastAsia="fr-FR"/>
+              </w:rPr>
+              <w:t>endfor</w:t>
+            </w:r>
+            <w:proofErr w:type="spellEnd"/>
+            <w:r>
+              <w:rPr>
+                <w:rFonts w:eastAsia="Times New Roman" w:cstheme="minorHAnsi"/>
+                <w:sz w:val="18"/>
+                <w:szCs w:val="18"/>
+                <w:lang w:val="en-US" w:eastAsia="fr-FR"/>
+              </w:rPr>
+              <w:t xml:space="preserve"> %}</w:t>
+            </w:r>
+          </w:p>
+        </w:tc>
+        <w:tc>
+          <w:tcPr>
+            <w:tcW w:w="2113" w:type="pct"/>
+            <w:tcBorders>
+              <w:top w:val="single" w:sz="4" w:space="0" w:color="auto"/>
+              <w:left w:val="single" w:sz="4" w:space="0" w:color="auto"/>
+              <w:bottom w:val="single" w:sz="4" w:space="0" w:color="auto"/>
+              <w:right w:val="single" w:sz="4" w:space="0" w:color="auto"/>
+            </w:tcBorders>
+          </w:tcPr>
+          <w:p>
+            <w:pPr>
+              <w:rPr>
+                <w:rFonts w:cstheme="minorHAnsi"/>
+                <w:sz w:val="18"/>
+                <w:szCs w:val="18"/>
+                <w:lang w:val="en-US"/>
+              </w:rPr>
+            </w:pPr>
+          </w:p>
+        </w:tc>
+      </w:tr>
+    </w:tbl>
+    <w:p>
+      <w:pPr>
+        <w:rPr>
+          <w:rFonts w:cstheme="minorHAnsi"/>
+          <w:lang w:val="en-US"/>
+        </w:rPr>
+      </w:pPr>
+      <w:r>
+        <w:rPr>
+          <w:rFonts w:eastAsia="Times New Roman" w:cstheme="minorHAnsi"/>
+          <w:sz w:val="20"/>
+          <w:szCs w:val="20"/>
+          <w:lang w:val="en-US" w:eastAsia="fr-FR"/>
+        </w:rPr>
+        <w:t>{% endif %}</w:t>
+      </w:r>
+    </w:p>
+    <w:p>
+      <w:pPr>
+        <w:tabs>
+          <w:tab w:val="left" w:pos="916"/>
+          <w:tab w:val="left" w:pos="1832"/>
+          <w:tab w:val="left" w:pos="2748"/>
+          <w:tab w:val="left" w:pos="3664"/>
+          <w:tab w:val="left" w:pos="4580"/>
+          <w:tab w:val="left" w:pos="5496"/>
+          <w:tab w:val="left" w:pos="6412"/>
+          <w:tab w:val="left" w:pos="7328"/>
+          <w:tab w:val="left" w:pos="8244"/>
+          <w:tab w:val="left" w:pos="9160"/>
+          <w:tab w:val="left" w:pos="10076"/>
+          <w:tab w:val="left" w:pos="10992"/>
+          <w:tab w:val="left" w:pos="11908"/>
+          <w:tab w:val="left" w:pos="12824"/>
+          <w:tab w:val="left" w:pos="13740"/>
+          <w:tab w:val="left" w:pos="14656"/>
+        </w:tabs>
+        <w:spacing w:after="0" w:line="240" w:lineRule="auto"/>
+        <w:rPr>
+          <w:rFonts w:eastAsia="Times New Roman" w:cstheme="minorHAnsi"/>
+          <w:sz w:val="20"/>
+          <w:szCs w:val="20"/>
+          <w:lang w:val="en-US" w:eastAsia="fr-FR"/>
+        </w:rPr>
+      </w:pPr>
+      <w:r>
+        <w:rPr>
+          <w:rFonts w:eastAsia="Times New Roman" w:cstheme="minorHAnsi"/>
+          <w:sz w:val="20"/>
+          <w:szCs w:val="20"/>
+          <w:lang w:val="en-US" w:eastAsia="fr-FR"/>
+        </w:rPr>
+        <w:lastRenderedPageBreak/>
+        <w:t>{% if leave %}</w:t>
+      </w:r>
+    </w:p>
+    <w:tbl>
+      <w:tblPr>
+        <w:tblStyle w:val="Grilledutableau"/>
+        <w:tblW w:w="5000" w:type="pct"/>
+        <w:tblLook w:val="04A0" w:firstRow="1" w:lastRow="0" w:firstColumn="1" w:lastColumn="0" w:noHBand="0" w:noVBand="1"/>
+      </w:tblPr>
+      <w:tblGrid>
+        <w:gridCol w:w="2894"/>
+        <w:gridCol w:w="2117"/>
+        <w:gridCol w:w="2023"/>
+        <w:gridCol w:w="2028"/>
+      </w:tblGrid>
+      <w:tr>
+        <w:tc>
+          <w:tcPr>
+            <w:tcW w:w="5000" w:type="pct"/>
+            <w:gridSpan w:val="4"/>
+            <w:tcBorders>
+              <w:top w:val="single" w:sz="4" w:space="0" w:color="auto"/>
+              <w:left w:val="single" w:sz="4" w:space="0" w:color="auto"/>
+              <w:bottom w:val="single" w:sz="4" w:space="0" w:color="auto"/>
+              <w:right w:val="single" w:sz="4" w:space="0" w:color="auto"/>
+            </w:tcBorders>
+            <w:shd w:val="clear" w:color="auto" w:fill="8496B0" w:themeFill="text2" w:themeFillTint="99"/>
+            <w:hideMark/>
+          </w:tcPr>
+          <w:p>
+            <w:pPr>
+              <w:rPr>
+                <w:rFonts w:cstheme="minorHAnsi"/>
+                <w:b/>
+                <w:bCs/>
+                <w:color w:val="FFFFFF" w:themeColor="background1"/>
+                <w:lang w:val="en-US"/>
+              </w:rPr>
+            </w:pPr>
+            <w:r>
+              <w:rPr>
+                <w:rFonts w:cstheme="minorHAnsi"/>
+                <w:b/>
+                <w:bCs/>
+                <w:color w:val="FFFFFF" w:themeColor="background1"/>
+                <w:lang w:val="en-US"/>
+              </w:rPr>
+              <w:t>Leaves</w:t>
+            </w:r>
+          </w:p>
+        </w:tc>
+      </w:tr>
+      <w:tr>
+        <w:tc>
+          <w:tcPr>
+            <w:tcW w:w="1597" w:type="pct"/>
+            <w:tcBorders>
+              <w:top w:val="single" w:sz="4" w:space="0" w:color="auto"/>
+              <w:left w:val="single" w:sz="4" w:space="0" w:color="auto"/>
+              <w:bottom w:val="single" w:sz="4" w:space="0" w:color="auto"/>
+              <w:right w:val="single" w:sz="4" w:space="0" w:color="auto"/>
+            </w:tcBorders>
+            <w:shd w:val="clear" w:color="auto" w:fill="ACB9CA" w:themeFill="text2" w:themeFillTint="66"/>
+          </w:tcPr>
+          <w:p>
+            <w:pPr>
+              <w:rPr>
+                <w:rFonts w:cstheme="minorHAnsi"/>
+                <w:sz w:val="18"/>
+                <w:szCs w:val="18"/>
+                <w:lang w:val="en-US"/>
+              </w:rPr>
+            </w:pPr>
+            <w:r>
+              <w:rPr>
+                <w:rFonts w:cstheme="minorHAnsi"/>
+                <w:sz w:val="18"/>
+                <w:szCs w:val="18"/>
+                <w:lang w:val="en-US"/>
+              </w:rPr>
+              <w:t>Type</w:t>
+            </w:r>
+          </w:p>
+        </w:tc>
+        <w:tc>
+          <w:tcPr>
+            <w:tcW w:w="1168" w:type="pct"/>
+            <w:tcBorders>
+              <w:top w:val="single" w:sz="4" w:space="0" w:color="auto"/>
+              <w:left w:val="single" w:sz="4" w:space="0" w:color="auto"/>
+              <w:bottom w:val="single" w:sz="4" w:space="0" w:color="auto"/>
+              <w:right w:val="single" w:sz="4" w:space="0" w:color="auto"/>
+            </w:tcBorders>
+            <w:shd w:val="clear" w:color="auto" w:fill="ACB9CA" w:themeFill="text2" w:themeFillTint="66"/>
+          </w:tcPr>
+          <w:p>
+            <w:pPr>
+              <w:rPr>
+                <w:rFonts w:cstheme="minorHAnsi"/>
+                <w:sz w:val="18"/>
+                <w:szCs w:val="18"/>
+                <w:lang w:val="en-US"/>
+              </w:rPr>
+            </w:pPr>
+            <w:r>
+              <w:rPr>
+                <w:rFonts w:cstheme="minorHAnsi"/>
+                <w:sz w:val="18"/>
+                <w:szCs w:val="18"/>
+                <w:lang w:val="en-US"/>
+              </w:rPr>
+              <w:t>Start Date</w:t>
+            </w:r>
+          </w:p>
+        </w:tc>
+        <w:tc>
+          <w:tcPr>
+            <w:tcW w:w="1116" w:type="pct"/>
+            <w:tcBorders>
+              <w:top w:val="single" w:sz="4" w:space="0" w:color="auto"/>
+              <w:left w:val="single" w:sz="4" w:space="0" w:color="auto"/>
+              <w:bottom w:val="single" w:sz="4" w:space="0" w:color="auto"/>
+              <w:right w:val="single" w:sz="4" w:space="0" w:color="auto"/>
+            </w:tcBorders>
+            <w:shd w:val="clear" w:color="auto" w:fill="ACB9CA" w:themeFill="text2" w:themeFillTint="66"/>
+          </w:tcPr>
+          <w:p>
+            <w:pPr>
+              <w:rPr>
+                <w:rFonts w:cstheme="minorHAnsi"/>
+                <w:sz w:val="18"/>
+                <w:szCs w:val="18"/>
+                <w:lang w:val="en-US"/>
+              </w:rPr>
+            </w:pPr>
+            <w:r>
+              <w:rPr>
+                <w:rFonts w:cstheme="minorHAnsi"/>
+                <w:sz w:val="18"/>
+                <w:szCs w:val="18"/>
+                <w:lang w:val="en-US"/>
+              </w:rPr>
+              <w:t>End date</w:t>
+            </w:r>
+          </w:p>
+        </w:tc>
+        <w:tc>
+          <w:tcPr>
+            <w:tcW w:w="1119" w:type="pct"/>
+            <w:tcBorders>
+              <w:top w:val="single" w:sz="4" w:space="0" w:color="auto"/>
+              <w:left w:val="single" w:sz="4" w:space="0" w:color="auto"/>
+              <w:bottom w:val="single" w:sz="4" w:space="0" w:color="auto"/>
+              <w:right w:val="single" w:sz="4" w:space="0" w:color="auto"/>
+            </w:tcBorders>
+            <w:shd w:val="clear" w:color="auto" w:fill="ACB9CA" w:themeFill="text2" w:themeFillTint="66"/>
+          </w:tcPr>
+          <w:p>
+            <w:pPr>
+              <w:rPr>
+                <w:rFonts w:cstheme="minorHAnsi"/>
+                <w:sz w:val="18"/>
+                <w:szCs w:val="18"/>
+                <w:lang w:val="en-US"/>
+              </w:rPr>
+            </w:pPr>
+            <w:r>
+              <w:rPr>
+                <w:rFonts w:cstheme="minorHAnsi"/>
+                <w:sz w:val="18"/>
+                <w:szCs w:val="18"/>
+                <w:lang w:val="en-US"/>
+              </w:rPr>
+              <w:t>comment</w:t>
+            </w:r>
+          </w:p>
+        </w:tc>
+      </w:tr>
+      <w:tr>
+        <w:tc>
+          <w:tcPr>
+            <w:tcW w:w="1597" w:type="pct"/>
+            <w:tcBorders>
+              <w:top w:val="single" w:sz="4" w:space="0" w:color="auto"/>
+              <w:left w:val="single" w:sz="4" w:space="0" w:color="auto"/>
+              <w:bottom w:val="single" w:sz="4" w:space="0" w:color="auto"/>
+              <w:right w:val="single" w:sz="4" w:space="0" w:color="auto"/>
+            </w:tcBorders>
+            <w:hideMark/>
+          </w:tcPr>
+          <w:p>
+            <w:pPr>
+              <w:rPr>
+                <w:rFonts w:eastAsia="Times New Roman" w:cstheme="minorHAnsi"/>
+                <w:sz w:val="20"/>
+                <w:szCs w:val="20"/>
+                <w:lang w:val="en-US" w:eastAsia="fr-FR"/>
+              </w:rPr>
+            </w:pPr>
+            <w:r>
+              <w:rPr>
+                <w:rFonts w:eastAsia="Times New Roman" w:cstheme="minorHAnsi"/>
+                <w:sz w:val="18"/>
+                <w:szCs w:val="18"/>
+                <w:lang w:val="en-US" w:eastAsia="fr-FR"/>
+              </w:rPr>
+              <w:t xml:space="preserve">{%tr for item in </w:t>
+            </w:r>
+            <w:r>
+              <w:rPr>
+                <w:rFonts w:eastAsia="Times New Roman" w:cstheme="minorHAnsi"/>
+                <w:sz w:val="20"/>
+                <w:szCs w:val="20"/>
+                <w:lang w:val="en-US" w:eastAsia="fr-FR"/>
+              </w:rPr>
+              <w:t xml:space="preserve">leave </w:t>
+            </w:r>
+            <w:r>
+              <w:rPr>
+                <w:rFonts w:eastAsia="Times New Roman" w:cstheme="minorHAnsi"/>
+                <w:sz w:val="18"/>
+                <w:szCs w:val="18"/>
+                <w:lang w:val="en-US" w:eastAsia="fr-FR"/>
+              </w:rPr>
+              <w:t>recursive %}</w:t>
+            </w:r>
+          </w:p>
+          <w:p>
+            <w:pPr>
+              <w:jc w:val="center"/>
+              <w:rPr>
+                <w:rFonts w:cstheme="minorHAnsi"/>
+                <w:sz w:val="18"/>
+                <w:szCs w:val="18"/>
+                <w:lang w:val="en-US"/>
+              </w:rPr>
+            </w:pPr>
+          </w:p>
+        </w:tc>
+        <w:tc>
+          <w:tcPr>
+            <w:tcW w:w="1168" w:type="pct"/>
+            <w:tcBorders>
+              <w:top w:val="single" w:sz="4" w:space="0" w:color="auto"/>
+              <w:left w:val="single" w:sz="4" w:space="0" w:color="auto"/>
+              <w:bottom w:val="single" w:sz="4" w:space="0" w:color="auto"/>
+              <w:right w:val="single" w:sz="4" w:space="0" w:color="auto"/>
+            </w:tcBorders>
+          </w:tcPr>
+          <w:p>
+            <w:pPr>
+              <w:rPr>
+                <w:rFonts w:cstheme="minorHAnsi"/>
+                <w:sz w:val="18"/>
+                <w:szCs w:val="18"/>
+                <w:lang w:val="en-US"/>
+              </w:rPr>
+            </w:pPr>
+          </w:p>
+        </w:tc>
+        <w:tc>
+          <w:tcPr>
+            <w:tcW w:w="1116" w:type="pct"/>
+            <w:tcBorders>
+              <w:top w:val="single" w:sz="4" w:space="0" w:color="auto"/>
+              <w:left w:val="single" w:sz="4" w:space="0" w:color="auto"/>
+              <w:bottom w:val="single" w:sz="4" w:space="0" w:color="auto"/>
+              <w:right w:val="single" w:sz="4" w:space="0" w:color="auto"/>
+            </w:tcBorders>
+          </w:tcPr>
+          <w:p>
+            <w:pPr>
+              <w:rPr>
+                <w:rFonts w:cstheme="minorHAnsi"/>
+                <w:sz w:val="18"/>
+                <w:szCs w:val="18"/>
+                <w:lang w:val="en-US"/>
+              </w:rPr>
+            </w:pPr>
+          </w:p>
+        </w:tc>
+        <w:tc>
+          <w:tcPr>
+            <w:tcW w:w="1119" w:type="pct"/>
+            <w:tcBorders>
+              <w:top w:val="single" w:sz="4" w:space="0" w:color="auto"/>
+              <w:left w:val="single" w:sz="4" w:space="0" w:color="auto"/>
+              <w:bottom w:val="single" w:sz="4" w:space="0" w:color="auto"/>
+              <w:right w:val="single" w:sz="4" w:space="0" w:color="auto"/>
+            </w:tcBorders>
+          </w:tcPr>
+          <w:p>
+            <w:pPr>
+              <w:rPr>
+                <w:rFonts w:cstheme="minorHAnsi"/>
+                <w:sz w:val="18"/>
+                <w:szCs w:val="18"/>
+                <w:lang w:val="en-US"/>
+              </w:rPr>
+            </w:pPr>
+          </w:p>
+        </w:tc>
+      </w:tr>
+      <w:tr>
+        <w:tc>
+          <w:tcPr>
+            <w:tcW w:w="1597" w:type="pct"/>
+            <w:tcBorders>
+              <w:top w:val="single" w:sz="4" w:space="0" w:color="auto"/>
+              <w:left w:val="single" w:sz="4" w:space="0" w:color="auto"/>
+              <w:bottom w:val="single" w:sz="4" w:space="0" w:color="auto"/>
+              <w:right w:val="single" w:sz="4" w:space="0" w:color="auto"/>
+            </w:tcBorders>
+            <w:hideMark/>
+          </w:tcPr>
+          <w:p>
+            <w:pPr>
+              <w:rPr>
+                <w:rFonts w:cstheme="minorHAnsi"/>
+                <w:sz w:val="18"/>
+                <w:szCs w:val="18"/>
+                <w:lang w:val="en-US"/>
+              </w:rPr>
+            </w:pPr>
+            <w:proofErr w:type="gramStart"/>
+            <w:r>
+              <w:rPr>
+                <w:rFonts w:cstheme="minorHAnsi"/>
+                <w:sz w:val="18"/>
+                <w:szCs w:val="18"/>
+                <w:lang w:val="en-US"/>
+              </w:rPr>
+              <w:t xml:space="preserve">{{  </w:t>
+            </w:r>
+            <w:proofErr w:type="spellStart"/>
+            <w:proofErr w:type="gramEnd"/>
+            <w:r>
+              <w:rPr>
+                <w:rFonts w:eastAsia="Times New Roman" w:cstheme="minorHAnsi"/>
+                <w:sz w:val="18"/>
+                <w:szCs w:val="18"/>
+                <w:lang w:val="en-US" w:eastAsia="fr-FR"/>
+              </w:rPr>
+              <w:t>item.type.short_name</w:t>
+            </w:r>
+            <w:proofErr w:type="spellEnd"/>
+            <w:r>
+              <w:rPr>
+                <w:rFonts w:cstheme="minorHAnsi"/>
+                <w:sz w:val="18"/>
+                <w:szCs w:val="18"/>
+                <w:lang w:val="en-US"/>
+              </w:rPr>
+              <w:t xml:space="preserve"> }}  </w:t>
+            </w:r>
+          </w:p>
+        </w:tc>
+        <w:tc>
+          <w:tcPr>
+            <w:tcW w:w="1168" w:type="pct"/>
+            <w:tcBorders>
+              <w:top w:val="single" w:sz="4" w:space="0" w:color="auto"/>
+              <w:left w:val="single" w:sz="4" w:space="0" w:color="auto"/>
+              <w:bottom w:val="single" w:sz="4" w:space="0" w:color="auto"/>
+              <w:right w:val="single" w:sz="4" w:space="0" w:color="auto"/>
+            </w:tcBorders>
+            <w:hideMark/>
+          </w:tcPr>
+          <w:p>
+            <w:pPr>
+              <w:rPr>
+                <w:rFonts w:cstheme="minorHAnsi"/>
+                <w:sz w:val="18"/>
+                <w:szCs w:val="18"/>
+                <w:lang w:val="en-US"/>
+              </w:rPr>
+            </w:pPr>
+            <w:proofErr w:type="gramStart"/>
+            <w:r>
+              <w:rPr>
+                <w:rFonts w:cstheme="minorHAnsi"/>
+                <w:sz w:val="18"/>
+                <w:szCs w:val="18"/>
+                <w:lang w:val="en-US"/>
+              </w:rPr>
+              <w:t xml:space="preserve">{{  </w:t>
+            </w:r>
+            <w:proofErr w:type="spellStart"/>
+            <w:proofErr w:type="gramEnd"/>
+            <w:r>
+              <w:rPr>
+                <w:rFonts w:eastAsia="Times New Roman" w:cstheme="minorHAnsi"/>
+                <w:sz w:val="18"/>
+                <w:szCs w:val="18"/>
+                <w:lang w:val="en-US" w:eastAsia="fr-FR"/>
+              </w:rPr>
+              <w:t>item</w:t>
+            </w:r>
+            <w:r>
+              <w:rPr>
+                <w:rFonts w:cstheme="minorHAnsi"/>
+                <w:sz w:val="18"/>
+                <w:szCs w:val="18"/>
+                <w:lang w:val="en-US"/>
+              </w:rPr>
+              <w:t>.start_date</w:t>
+            </w:r>
+            <w:proofErr w:type="spellEnd"/>
+            <w:r>
+              <w:rPr>
+                <w:rFonts w:cstheme="minorHAnsi"/>
+                <w:sz w:val="18"/>
+                <w:szCs w:val="18"/>
+                <w:lang w:val="en-US"/>
+              </w:rPr>
+              <w:t xml:space="preserve"> }}  </w:t>
+            </w:r>
+          </w:p>
+        </w:tc>
+        <w:tc>
+          <w:tcPr>
+            <w:tcW w:w="1116" w:type="pct"/>
+            <w:tcBorders>
+              <w:top w:val="single" w:sz="4" w:space="0" w:color="auto"/>
+              <w:left w:val="single" w:sz="4" w:space="0" w:color="auto"/>
+              <w:bottom w:val="single" w:sz="4" w:space="0" w:color="auto"/>
+              <w:right w:val="single" w:sz="4" w:space="0" w:color="auto"/>
+            </w:tcBorders>
+            <w:hideMark/>
+          </w:tcPr>
+          <w:p>
+            <w:pPr>
+              <w:rPr>
+                <w:rFonts w:cstheme="minorHAnsi"/>
+                <w:sz w:val="18"/>
+                <w:szCs w:val="18"/>
+                <w:lang w:val="en-US"/>
+              </w:rPr>
+            </w:pPr>
+            <w:proofErr w:type="gramStart"/>
+            <w:r>
+              <w:rPr>
+                <w:rFonts w:cstheme="minorHAnsi"/>
+                <w:sz w:val="18"/>
+                <w:szCs w:val="18"/>
+                <w:lang w:val="en-US"/>
+              </w:rPr>
+              <w:t xml:space="preserve">{{  </w:t>
+            </w:r>
+            <w:proofErr w:type="spellStart"/>
+            <w:proofErr w:type="gramEnd"/>
+            <w:r>
+              <w:rPr>
+                <w:rFonts w:eastAsia="Times New Roman" w:cstheme="minorHAnsi"/>
+                <w:sz w:val="18"/>
+                <w:szCs w:val="18"/>
+                <w:lang w:val="en-US" w:eastAsia="fr-FR"/>
+              </w:rPr>
+              <w:t>item</w:t>
+            </w:r>
+            <w:r>
+              <w:rPr>
+                <w:rFonts w:cstheme="minorHAnsi"/>
+                <w:sz w:val="18"/>
+                <w:szCs w:val="18"/>
+                <w:lang w:val="en-US"/>
+              </w:rPr>
+              <w:t>.end_date</w:t>
+            </w:r>
+            <w:proofErr w:type="spellEnd"/>
+            <w:r>
+              <w:rPr>
+                <w:rFonts w:cstheme="minorHAnsi"/>
+                <w:sz w:val="18"/>
+                <w:szCs w:val="18"/>
+                <w:lang w:val="en-US"/>
+              </w:rPr>
+              <w:t xml:space="preserve"> }}  </w:t>
+            </w:r>
+          </w:p>
+        </w:tc>
+        <w:tc>
+          <w:tcPr>
+            <w:tcW w:w="1119" w:type="pct"/>
+            <w:tcBorders>
+              <w:top w:val="single" w:sz="4" w:space="0" w:color="auto"/>
+              <w:left w:val="single" w:sz="4" w:space="0" w:color="auto"/>
+              <w:bottom w:val="single" w:sz="4" w:space="0" w:color="auto"/>
+              <w:right w:val="single" w:sz="4" w:space="0" w:color="auto"/>
+            </w:tcBorders>
+            <w:hideMark/>
+          </w:tcPr>
+          <w:p>
+            <w:pPr>
+              <w:rPr>
+                <w:rFonts w:cstheme="minorHAnsi"/>
+                <w:sz w:val="18"/>
+                <w:szCs w:val="18"/>
+                <w:lang w:val="en-US"/>
+              </w:rPr>
+            </w:pPr>
+            <w:proofErr w:type="gramStart"/>
+            <w:r>
+              <w:rPr>
+                <w:rFonts w:cstheme="minorHAnsi"/>
+                <w:sz w:val="18"/>
+                <w:szCs w:val="18"/>
+                <w:lang w:val="en-US"/>
+              </w:rPr>
+              <w:t xml:space="preserve">{{  </w:t>
+            </w:r>
+            <w:proofErr w:type="spellStart"/>
+            <w:proofErr w:type="gramEnd"/>
+            <w:r>
+              <w:rPr>
+                <w:rFonts w:eastAsia="Times New Roman" w:cstheme="minorHAnsi"/>
+                <w:sz w:val="18"/>
+                <w:szCs w:val="18"/>
+                <w:lang w:val="en-US" w:eastAsia="fr-FR"/>
+              </w:rPr>
+              <w:t>item.</w:t>
+            </w:r>
+            <w:r>
+              <w:rPr>
+                <w:rFonts w:cstheme="minorHAnsi"/>
+                <w:sz w:val="18"/>
+                <w:szCs w:val="18"/>
+                <w:lang w:val="en-US"/>
+              </w:rPr>
+              <w:t>comment</w:t>
+            </w:r>
+            <w:proofErr w:type="spellEnd"/>
+            <w:r>
+              <w:rPr>
+                <w:rFonts w:cstheme="minorHAnsi"/>
+                <w:sz w:val="18"/>
+                <w:szCs w:val="18"/>
+                <w:lang w:val="en-US"/>
+              </w:rPr>
+              <w:t xml:space="preserve"> }}  </w:t>
+            </w:r>
+          </w:p>
+          <w:p>
+            <w:pPr>
+              <w:jc w:val="right"/>
+              <w:rPr>
+                <w:rFonts w:cstheme="minorHAnsi"/>
+                <w:sz w:val="18"/>
+                <w:szCs w:val="18"/>
+                <w:lang w:val="en-US"/>
+              </w:rPr>
+            </w:pPr>
+          </w:p>
+        </w:tc>
+      </w:tr>
+      <w:tr>
+        <w:tc>
+          <w:tcPr>
+            <w:tcW w:w="1597" w:type="pct"/>
+            <w:tcBorders>
+              <w:top w:val="single" w:sz="4" w:space="0" w:color="auto"/>
+              <w:left w:val="single" w:sz="4" w:space="0" w:color="auto"/>
+              <w:bottom w:val="single" w:sz="4" w:space="0" w:color="auto"/>
+              <w:right w:val="single" w:sz="4" w:space="0" w:color="auto"/>
+            </w:tcBorders>
+            <w:hideMark/>
+          </w:tcPr>
+          <w:p>
+            <w:pPr>
+              <w:rPr>
+                <w:rFonts w:cstheme="minorHAnsi"/>
+                <w:sz w:val="18"/>
+                <w:szCs w:val="18"/>
+                <w:lang w:val="en-US"/>
+              </w:rPr>
+            </w:pPr>
+            <w:r>
+              <w:rPr>
+                <w:rFonts w:eastAsia="Times New Roman" w:cstheme="minorHAnsi"/>
+                <w:sz w:val="18"/>
+                <w:szCs w:val="18"/>
+                <w:lang w:val="en-US" w:eastAsia="fr-FR"/>
+              </w:rPr>
+              <w:t xml:space="preserve">{%tr </w:t>
+            </w:r>
+            <w:proofErr w:type="spellStart"/>
+            <w:r>
+              <w:rPr>
+                <w:rFonts w:eastAsia="Times New Roman" w:cstheme="minorHAnsi"/>
+                <w:sz w:val="18"/>
+                <w:szCs w:val="18"/>
+                <w:lang w:val="en-US" w:eastAsia="fr-FR"/>
+              </w:rPr>
+              <w:t>endfor</w:t>
+            </w:r>
+            <w:proofErr w:type="spellEnd"/>
+            <w:r>
+              <w:rPr>
+                <w:rFonts w:eastAsia="Times New Roman" w:cstheme="minorHAnsi"/>
+                <w:sz w:val="18"/>
+                <w:szCs w:val="18"/>
+                <w:lang w:val="en-US" w:eastAsia="fr-FR"/>
+              </w:rPr>
+              <w:t xml:space="preserve"> %}</w:t>
+            </w:r>
+          </w:p>
+        </w:tc>
+        <w:tc>
+          <w:tcPr>
+            <w:tcW w:w="1168" w:type="pct"/>
+            <w:tcBorders>
+              <w:top w:val="single" w:sz="4" w:space="0" w:color="auto"/>
+              <w:left w:val="single" w:sz="4" w:space="0" w:color="auto"/>
+              <w:bottom w:val="single" w:sz="4" w:space="0" w:color="auto"/>
+              <w:right w:val="single" w:sz="4" w:space="0" w:color="auto"/>
+            </w:tcBorders>
+          </w:tcPr>
+          <w:p>
+            <w:pPr>
+              <w:rPr>
+                <w:rFonts w:cstheme="minorHAnsi"/>
+                <w:sz w:val="18"/>
+                <w:szCs w:val="18"/>
+                <w:lang w:val="en-US"/>
+              </w:rPr>
+            </w:pPr>
+          </w:p>
+        </w:tc>
+        <w:tc>
+          <w:tcPr>
+            <w:tcW w:w="1116" w:type="pct"/>
+            <w:tcBorders>
+              <w:top w:val="single" w:sz="4" w:space="0" w:color="auto"/>
+              <w:left w:val="single" w:sz="4" w:space="0" w:color="auto"/>
+              <w:bottom w:val="single" w:sz="4" w:space="0" w:color="auto"/>
+              <w:right w:val="single" w:sz="4" w:space="0" w:color="auto"/>
+            </w:tcBorders>
+          </w:tcPr>
+          <w:p>
+            <w:pPr>
+              <w:rPr>
+                <w:rFonts w:cstheme="minorHAnsi"/>
+                <w:sz w:val="18"/>
+                <w:szCs w:val="18"/>
+                <w:lang w:val="en-US"/>
+              </w:rPr>
+            </w:pPr>
+          </w:p>
+        </w:tc>
+        <w:tc>
+          <w:tcPr>
+            <w:tcW w:w="1119" w:type="pct"/>
+            <w:tcBorders>
+              <w:top w:val="single" w:sz="4" w:space="0" w:color="auto"/>
+              <w:left w:val="single" w:sz="4" w:space="0" w:color="auto"/>
+              <w:bottom w:val="single" w:sz="4" w:space="0" w:color="auto"/>
+              <w:right w:val="single" w:sz="4" w:space="0" w:color="auto"/>
+            </w:tcBorders>
           </w:tcPr>
           <w:p>
             <w:pPr>
@@ -3644,649 +5334,6 @@
           <w:lang w:val="en-US" w:eastAsia="fr-FR"/>
         </w:rPr>
       </w:pPr>
-      <w:r>
-        <w:rPr>
-          <w:rFonts w:eastAsia="Times New Roman" w:cstheme="minorHAnsi"/>
-          <w:sz w:val="20"/>
-          <w:szCs w:val="20"/>
-          <w:lang w:val="en-US" w:eastAsia="fr-FR"/>
-        </w:rPr>
-        <w:t>{% if leave %}</w:t>
-      </w:r>
-    </w:p>
-    <w:tbl>
-      <w:tblPr>
-        <w:tblStyle w:val="Grilledutableau"/>
-        <w:tblW w:w="5000" w:type="pct"/>
-        <w:tblLook w:val="04A0" w:firstRow="1" w:lastRow="0" w:firstColumn="1" w:lastColumn="0" w:noHBand="0" w:noVBand="1"/>
-      </w:tblPr>
-      <w:tblGrid>
-        <w:gridCol w:w="2894"/>
-        <w:gridCol w:w="2117"/>
-        <w:gridCol w:w="2023"/>
-        <w:gridCol w:w="2028"/>
-      </w:tblGrid>
-      <w:tr>
-        <w:tc>
-          <w:tcPr>
-            <w:tcW w:w="5000" w:type="pct"/>
-            <w:gridSpan w:val="4"/>
-            <w:tcBorders>
-              <w:top w:val="single" w:sz="4" w:space="0" w:color="auto"/>
-              <w:left w:val="single" w:sz="4" w:space="0" w:color="auto"/>
-              <w:bottom w:val="single" w:sz="4" w:space="0" w:color="auto"/>
-              <w:right w:val="single" w:sz="4" w:space="0" w:color="auto"/>
-            </w:tcBorders>
-            <w:shd w:val="clear" w:color="auto" w:fill="8496B0" w:themeFill="text2" w:themeFillTint="99"/>
-            <w:hideMark/>
-          </w:tcPr>
-          <w:p>
-            <w:pPr>
-              <w:rPr>
-                <w:rFonts w:cstheme="minorHAnsi"/>
-                <w:b/>
-                <w:bCs/>
-                <w:color w:val="FFFFFF" w:themeColor="background1"/>
-                <w:lang w:val="en-US"/>
-              </w:rPr>
-            </w:pPr>
-            <w:r>
-              <w:rPr>
-                <w:rFonts w:cstheme="minorHAnsi"/>
-                <w:b/>
-                <w:bCs/>
-                <w:color w:val="FFFFFF" w:themeColor="background1"/>
-                <w:lang w:val="en-US"/>
-              </w:rPr>
-              <w:t>Leaves</w:t>
-            </w:r>
-          </w:p>
-        </w:tc>
-      </w:tr>
-      <w:tr>
-        <w:tc>
-          <w:tcPr>
-            <w:tcW w:w="1597" w:type="pct"/>
-            <w:tcBorders>
-              <w:top w:val="single" w:sz="4" w:space="0" w:color="auto"/>
-              <w:left w:val="single" w:sz="4" w:space="0" w:color="auto"/>
-              <w:bottom w:val="single" w:sz="4" w:space="0" w:color="auto"/>
-              <w:right w:val="single" w:sz="4" w:space="0" w:color="auto"/>
-            </w:tcBorders>
-            <w:shd w:val="clear" w:color="auto" w:fill="ACB9CA" w:themeFill="text2" w:themeFillTint="66"/>
-          </w:tcPr>
-          <w:p>
-            <w:pPr>
-              <w:rPr>
-                <w:rFonts w:cstheme="minorHAnsi"/>
-                <w:sz w:val="18"/>
-                <w:szCs w:val="18"/>
-                <w:lang w:val="en-US"/>
-              </w:rPr>
-            </w:pPr>
-            <w:r>
-              <w:rPr>
-                <w:rFonts w:cstheme="minorHAnsi"/>
-                <w:sz w:val="18"/>
-                <w:szCs w:val="18"/>
-                <w:lang w:val="en-US"/>
-              </w:rPr>
-              <w:t>Type</w:t>
-            </w:r>
-          </w:p>
-        </w:tc>
-        <w:tc>
-          <w:tcPr>
-            <w:tcW w:w="1168" w:type="pct"/>
-            <w:tcBorders>
-              <w:top w:val="single" w:sz="4" w:space="0" w:color="auto"/>
-              <w:left w:val="single" w:sz="4" w:space="0" w:color="auto"/>
-              <w:bottom w:val="single" w:sz="4" w:space="0" w:color="auto"/>
-              <w:right w:val="single" w:sz="4" w:space="0" w:color="auto"/>
-            </w:tcBorders>
-            <w:shd w:val="clear" w:color="auto" w:fill="ACB9CA" w:themeFill="text2" w:themeFillTint="66"/>
-          </w:tcPr>
-          <w:p>
-            <w:pPr>
-              <w:rPr>
-                <w:rFonts w:cstheme="minorHAnsi"/>
-                <w:sz w:val="18"/>
-                <w:szCs w:val="18"/>
-                <w:lang w:val="en-US"/>
-              </w:rPr>
-            </w:pPr>
-            <w:r>
-              <w:rPr>
-                <w:rFonts w:cstheme="minorHAnsi"/>
-                <w:sz w:val="18"/>
-                <w:szCs w:val="18"/>
-                <w:lang w:val="en-US"/>
-              </w:rPr>
-              <w:t>Start Date</w:t>
-            </w:r>
-          </w:p>
-        </w:tc>
-        <w:tc>
-          <w:tcPr>
-            <w:tcW w:w="1116" w:type="pct"/>
-            <w:tcBorders>
-              <w:top w:val="single" w:sz="4" w:space="0" w:color="auto"/>
-              <w:left w:val="single" w:sz="4" w:space="0" w:color="auto"/>
-              <w:bottom w:val="single" w:sz="4" w:space="0" w:color="auto"/>
-              <w:right w:val="single" w:sz="4" w:space="0" w:color="auto"/>
-            </w:tcBorders>
-            <w:shd w:val="clear" w:color="auto" w:fill="ACB9CA" w:themeFill="text2" w:themeFillTint="66"/>
-          </w:tcPr>
-          <w:p>
-            <w:pPr>
-              <w:rPr>
-                <w:rFonts w:cstheme="minorHAnsi"/>
-                <w:sz w:val="18"/>
-                <w:szCs w:val="18"/>
-                <w:lang w:val="en-US"/>
-              </w:rPr>
-            </w:pPr>
-            <w:r>
-              <w:rPr>
-                <w:rFonts w:cstheme="minorHAnsi"/>
-                <w:sz w:val="18"/>
-                <w:szCs w:val="18"/>
-                <w:lang w:val="en-US"/>
-              </w:rPr>
-              <w:t>End date</w:t>
-            </w:r>
-          </w:p>
-        </w:tc>
-        <w:tc>
-          <w:tcPr>
-            <w:tcW w:w="1119" w:type="pct"/>
-            <w:tcBorders>
-              <w:top w:val="single" w:sz="4" w:space="0" w:color="auto"/>
-              <w:left w:val="single" w:sz="4" w:space="0" w:color="auto"/>
-              <w:bottom w:val="single" w:sz="4" w:space="0" w:color="auto"/>
-              <w:right w:val="single" w:sz="4" w:space="0" w:color="auto"/>
-            </w:tcBorders>
-            <w:shd w:val="clear" w:color="auto" w:fill="ACB9CA" w:themeFill="text2" w:themeFillTint="66"/>
-          </w:tcPr>
-          <w:p>
-            <w:pPr>
-              <w:rPr>
-                <w:rFonts w:cstheme="minorHAnsi"/>
-                <w:sz w:val="18"/>
-                <w:szCs w:val="18"/>
-                <w:lang w:val="en-US"/>
-              </w:rPr>
-            </w:pPr>
-            <w:r>
-              <w:rPr>
-                <w:rFonts w:cstheme="minorHAnsi"/>
-                <w:sz w:val="18"/>
-                <w:szCs w:val="18"/>
-                <w:lang w:val="en-US"/>
-              </w:rPr>
-              <w:t>comment</w:t>
-            </w:r>
-          </w:p>
-        </w:tc>
-      </w:tr>
-      <w:tr>
-        <w:tc>
-          <w:tcPr>
-            <w:tcW w:w="1597" w:type="pct"/>
-            <w:tcBorders>
-              <w:top w:val="single" w:sz="4" w:space="0" w:color="auto"/>
-              <w:left w:val="single" w:sz="4" w:space="0" w:color="auto"/>
-              <w:bottom w:val="single" w:sz="4" w:space="0" w:color="auto"/>
-              <w:right w:val="single" w:sz="4" w:space="0" w:color="auto"/>
-            </w:tcBorders>
-            <w:hideMark/>
-          </w:tcPr>
-          <w:p>
-            <w:pPr>
-              <w:rPr>
-                <w:rFonts w:cstheme="minorHAnsi"/>
-                <w:sz w:val="18"/>
-                <w:szCs w:val="18"/>
-                <w:lang w:val="en-US"/>
-              </w:rPr>
-            </w:pPr>
-            <w:r>
-              <w:rPr>
-                <w:rFonts w:eastAsia="Times New Roman" w:cstheme="minorHAnsi"/>
-                <w:sz w:val="18"/>
-                <w:szCs w:val="18"/>
-                <w:lang w:val="en-US" w:eastAsia="fr-FR"/>
-              </w:rPr>
-              <w:t xml:space="preserve">{%tr for item in </w:t>
-            </w:r>
-            <w:r>
-              <w:rPr>
-                <w:rFonts w:eastAsia="Times New Roman" w:cstheme="minorHAnsi"/>
-                <w:sz w:val="20"/>
-                <w:szCs w:val="20"/>
-                <w:lang w:val="en-US" w:eastAsia="fr-FR"/>
-              </w:rPr>
-              <w:t xml:space="preserve">leave </w:t>
-            </w:r>
-            <w:r>
-              <w:rPr>
-                <w:rFonts w:eastAsia="Times New Roman" w:cstheme="minorHAnsi"/>
-                <w:sz w:val="18"/>
-                <w:szCs w:val="18"/>
-                <w:lang w:val="en-US" w:eastAsia="fr-FR"/>
-              </w:rPr>
-              <w:t>recursive %}</w:t>
-            </w:r>
-          </w:p>
-        </w:tc>
-        <w:tc>
-          <w:tcPr>
-            <w:tcW w:w="1168" w:type="pct"/>
-            <w:tcBorders>
-              <w:top w:val="single" w:sz="4" w:space="0" w:color="auto"/>
-              <w:left w:val="single" w:sz="4" w:space="0" w:color="auto"/>
-              <w:bottom w:val="single" w:sz="4" w:space="0" w:color="auto"/>
-              <w:right w:val="single" w:sz="4" w:space="0" w:color="auto"/>
-            </w:tcBorders>
-          </w:tcPr>
-          <w:p>
-            <w:pPr>
-              <w:rPr>
-                <w:rFonts w:cstheme="minorHAnsi"/>
-                <w:sz w:val="18"/>
-                <w:szCs w:val="18"/>
-                <w:lang w:val="en-US"/>
-              </w:rPr>
-            </w:pPr>
-          </w:p>
-        </w:tc>
-        <w:tc>
-          <w:tcPr>
-            <w:tcW w:w="1116" w:type="pct"/>
-            <w:tcBorders>
-              <w:top w:val="single" w:sz="4" w:space="0" w:color="auto"/>
-              <w:left w:val="single" w:sz="4" w:space="0" w:color="auto"/>
-              <w:bottom w:val="single" w:sz="4" w:space="0" w:color="auto"/>
-              <w:right w:val="single" w:sz="4" w:space="0" w:color="auto"/>
-            </w:tcBorders>
-          </w:tcPr>
-          <w:p>
-            <w:pPr>
-              <w:rPr>
-                <w:rFonts w:cstheme="minorHAnsi"/>
-                <w:sz w:val="18"/>
-                <w:szCs w:val="18"/>
-                <w:lang w:val="en-US"/>
-              </w:rPr>
-            </w:pPr>
-          </w:p>
-        </w:tc>
-        <w:tc>
-          <w:tcPr>
-            <w:tcW w:w="1119" w:type="pct"/>
-            <w:tcBorders>
-              <w:top w:val="single" w:sz="4" w:space="0" w:color="auto"/>
-              <w:left w:val="single" w:sz="4" w:space="0" w:color="auto"/>
-              <w:bottom w:val="single" w:sz="4" w:space="0" w:color="auto"/>
-              <w:right w:val="single" w:sz="4" w:space="0" w:color="auto"/>
-            </w:tcBorders>
-          </w:tcPr>
-          <w:p>
-            <w:pPr>
-              <w:rPr>
-                <w:rFonts w:cstheme="minorHAnsi"/>
-                <w:sz w:val="18"/>
-                <w:szCs w:val="18"/>
-                <w:lang w:val="en-US"/>
-              </w:rPr>
-            </w:pPr>
-          </w:p>
-        </w:tc>
-      </w:tr>
-      <w:tr>
-        <w:tc>
-          <w:tcPr>
-            <w:tcW w:w="1597" w:type="pct"/>
-            <w:tcBorders>
-              <w:top w:val="single" w:sz="4" w:space="0" w:color="auto"/>
-              <w:left w:val="single" w:sz="4" w:space="0" w:color="auto"/>
-              <w:bottom w:val="single" w:sz="4" w:space="0" w:color="auto"/>
-              <w:right w:val="single" w:sz="4" w:space="0" w:color="auto"/>
-            </w:tcBorders>
-            <w:hideMark/>
-          </w:tcPr>
-          <w:p>
-            <w:pPr>
-              <w:rPr>
-                <w:rFonts w:cstheme="minorHAnsi"/>
-                <w:sz w:val="18"/>
-                <w:szCs w:val="18"/>
-                <w:lang w:val="en-US"/>
-              </w:rPr>
-            </w:pPr>
-            <w:r>
-              <w:rPr>
-                <w:rFonts w:cstheme="minorHAnsi"/>
-                <w:sz w:val="18"/>
-                <w:szCs w:val="18"/>
-                <w:lang w:val="en-US"/>
-              </w:rPr>
-              <w:t xml:space="preserve">{{  </w:t>
-            </w:r>
-            <w:r>
-              <w:rPr>
-                <w:rFonts w:eastAsia="Times New Roman" w:cstheme="minorHAnsi"/>
-                <w:sz w:val="18"/>
-                <w:szCs w:val="18"/>
-                <w:lang w:val="en-US" w:eastAsia="fr-FR"/>
-              </w:rPr>
-              <w:t>item.type.short_name</w:t>
-            </w:r>
-            <w:r>
-              <w:rPr>
-                <w:rFonts w:cstheme="minorHAnsi"/>
-                <w:sz w:val="18"/>
-                <w:szCs w:val="18"/>
-                <w:lang w:val="en-US"/>
-              </w:rPr>
-              <w:t xml:space="preserve"> }}  </w:t>
-            </w:r>
-          </w:p>
-        </w:tc>
-        <w:tc>
-          <w:tcPr>
-            <w:tcW w:w="1168" w:type="pct"/>
-            <w:tcBorders>
-              <w:top w:val="single" w:sz="4" w:space="0" w:color="auto"/>
-              <w:left w:val="single" w:sz="4" w:space="0" w:color="auto"/>
-              <w:bottom w:val="single" w:sz="4" w:space="0" w:color="auto"/>
-              <w:right w:val="single" w:sz="4" w:space="0" w:color="auto"/>
-            </w:tcBorders>
-            <w:hideMark/>
-          </w:tcPr>
-          <w:p>
-            <w:pPr>
-              <w:rPr>
-                <w:rFonts w:cstheme="minorHAnsi"/>
-                <w:sz w:val="18"/>
-                <w:szCs w:val="18"/>
-                <w:lang w:val="en-US"/>
-              </w:rPr>
-            </w:pPr>
-            <w:r>
-              <w:rPr>
-                <w:rFonts w:cstheme="minorHAnsi"/>
-                <w:sz w:val="18"/>
-                <w:szCs w:val="18"/>
-                <w:lang w:val="en-US"/>
-              </w:rPr>
-              <w:t xml:space="preserve">{{  </w:t>
-            </w:r>
-            <w:r>
-              <w:rPr>
-                <w:rFonts w:eastAsia="Times New Roman" w:cstheme="minorHAnsi"/>
-                <w:sz w:val="18"/>
-                <w:szCs w:val="18"/>
-                <w:lang w:val="en-US" w:eastAsia="fr-FR"/>
-              </w:rPr>
-              <w:t>item</w:t>
-            </w:r>
-            <w:r>
-              <w:rPr>
-                <w:rFonts w:cstheme="minorHAnsi"/>
-                <w:sz w:val="18"/>
-                <w:szCs w:val="18"/>
-                <w:lang w:val="en-US"/>
-              </w:rPr>
-              <w:t xml:space="preserve">.start_date }}  </w:t>
-            </w:r>
-          </w:p>
-        </w:tc>
-        <w:tc>
-          <w:tcPr>
-            <w:tcW w:w="1116" w:type="pct"/>
-            <w:tcBorders>
-              <w:top w:val="single" w:sz="4" w:space="0" w:color="auto"/>
-              <w:left w:val="single" w:sz="4" w:space="0" w:color="auto"/>
-              <w:bottom w:val="single" w:sz="4" w:space="0" w:color="auto"/>
-              <w:right w:val="single" w:sz="4" w:space="0" w:color="auto"/>
-            </w:tcBorders>
-            <w:hideMark/>
-          </w:tcPr>
-          <w:p>
-            <w:pPr>
-              <w:rPr>
-                <w:rFonts w:cstheme="minorHAnsi"/>
-                <w:sz w:val="18"/>
-                <w:szCs w:val="18"/>
-                <w:lang w:val="en-US"/>
-              </w:rPr>
-            </w:pPr>
-            <w:r>
-              <w:rPr>
-                <w:rFonts w:cstheme="minorHAnsi"/>
-                <w:sz w:val="18"/>
-                <w:szCs w:val="18"/>
-                <w:lang w:val="en-US"/>
-              </w:rPr>
-              <w:t xml:space="preserve">{{  </w:t>
-            </w:r>
-            <w:r>
-              <w:rPr>
-                <w:rFonts w:eastAsia="Times New Roman" w:cstheme="minorHAnsi"/>
-                <w:sz w:val="18"/>
-                <w:szCs w:val="18"/>
-                <w:lang w:val="en-US" w:eastAsia="fr-FR"/>
-              </w:rPr>
-              <w:t>item</w:t>
-            </w:r>
-            <w:r>
-              <w:rPr>
-                <w:rFonts w:cstheme="minorHAnsi"/>
-                <w:sz w:val="18"/>
-                <w:szCs w:val="18"/>
-                <w:lang w:val="en-US"/>
-              </w:rPr>
-              <w:t xml:space="preserve">.end_date }}  </w:t>
-            </w:r>
-          </w:p>
-        </w:tc>
-        <w:tc>
-          <w:tcPr>
-            <w:tcW w:w="1119" w:type="pct"/>
-            <w:tcBorders>
-              <w:top w:val="single" w:sz="4" w:space="0" w:color="auto"/>
-              <w:left w:val="single" w:sz="4" w:space="0" w:color="auto"/>
-              <w:bottom w:val="single" w:sz="4" w:space="0" w:color="auto"/>
-              <w:right w:val="single" w:sz="4" w:space="0" w:color="auto"/>
-            </w:tcBorders>
-            <w:hideMark/>
-          </w:tcPr>
-          <w:p>
-            <w:pPr>
-              <w:rPr>
-                <w:rFonts w:cstheme="minorHAnsi"/>
-                <w:sz w:val="18"/>
-                <w:szCs w:val="18"/>
-                <w:lang w:val="en-US"/>
-              </w:rPr>
-            </w:pPr>
-            <w:r>
-              <w:rPr>
-                <w:rFonts w:cstheme="minorHAnsi"/>
-                <w:sz w:val="18"/>
-                <w:szCs w:val="18"/>
-                <w:lang w:val="en-US"/>
-              </w:rPr>
-              <w:t xml:space="preserve">{{  </w:t>
-            </w:r>
-            <w:r>
-              <w:rPr>
-                <w:rFonts w:eastAsia="Times New Roman" w:cstheme="minorHAnsi"/>
-                <w:sz w:val="18"/>
-                <w:szCs w:val="18"/>
-                <w:lang w:val="en-US" w:eastAsia="fr-FR"/>
-              </w:rPr>
-              <w:t>item.</w:t>
-            </w:r>
-            <w:r>
-              <w:rPr>
-                <w:rFonts w:cstheme="minorHAnsi"/>
-                <w:sz w:val="18"/>
-                <w:szCs w:val="18"/>
-                <w:lang w:val="en-US"/>
-              </w:rPr>
-              <w:t xml:space="preserve">comment }}  </w:t>
-            </w:r>
-          </w:p>
-          <w:p>
-            <w:pPr>
-              <w:jc w:val="right"/>
-              <w:rPr>
-                <w:rFonts w:cstheme="minorHAnsi"/>
-                <w:sz w:val="18"/>
-                <w:szCs w:val="18"/>
-                <w:lang w:val="en-US"/>
-              </w:rPr>
-            </w:pPr>
-          </w:p>
-        </w:tc>
-      </w:tr>
-      <w:tr>
-        <w:tc>
-          <w:tcPr>
-            <w:tcW w:w="1597" w:type="pct"/>
-            <w:tcBorders>
-              <w:top w:val="single" w:sz="4" w:space="0" w:color="auto"/>
-              <w:left w:val="single" w:sz="4" w:space="0" w:color="auto"/>
-              <w:bottom w:val="single" w:sz="4" w:space="0" w:color="auto"/>
-              <w:right w:val="single" w:sz="4" w:space="0" w:color="auto"/>
-            </w:tcBorders>
-            <w:hideMark/>
-          </w:tcPr>
-          <w:p>
-            <w:pPr>
-              <w:rPr>
-                <w:rFonts w:cstheme="minorHAnsi"/>
-                <w:sz w:val="18"/>
-                <w:szCs w:val="18"/>
-                <w:lang w:val="en-US"/>
-              </w:rPr>
-            </w:pPr>
-            <w:r>
-              <w:rPr>
-                <w:rFonts w:eastAsia="Times New Roman" w:cstheme="minorHAnsi"/>
-                <w:sz w:val="18"/>
-                <w:szCs w:val="18"/>
-                <w:lang w:val="en-US" w:eastAsia="fr-FR"/>
-              </w:rPr>
-              <w:lastRenderedPageBreak/>
-              <w:t>{%tr endfor %}</w:t>
-            </w:r>
-          </w:p>
-        </w:tc>
-        <w:tc>
-          <w:tcPr>
-            <w:tcW w:w="1168" w:type="pct"/>
-            <w:tcBorders>
-              <w:top w:val="single" w:sz="4" w:space="0" w:color="auto"/>
-              <w:left w:val="single" w:sz="4" w:space="0" w:color="auto"/>
-              <w:bottom w:val="single" w:sz="4" w:space="0" w:color="auto"/>
-              <w:right w:val="single" w:sz="4" w:space="0" w:color="auto"/>
-            </w:tcBorders>
-          </w:tcPr>
-          <w:p>
-            <w:pPr>
-              <w:rPr>
-                <w:rFonts w:cstheme="minorHAnsi"/>
-                <w:sz w:val="18"/>
-                <w:szCs w:val="18"/>
-                <w:lang w:val="en-US"/>
-              </w:rPr>
-            </w:pPr>
-          </w:p>
-        </w:tc>
-        <w:tc>
-          <w:tcPr>
-            <w:tcW w:w="1116" w:type="pct"/>
-            <w:tcBorders>
-              <w:top w:val="single" w:sz="4" w:space="0" w:color="auto"/>
-              <w:left w:val="single" w:sz="4" w:space="0" w:color="auto"/>
-              <w:bottom w:val="single" w:sz="4" w:space="0" w:color="auto"/>
-              <w:right w:val="single" w:sz="4" w:space="0" w:color="auto"/>
-            </w:tcBorders>
-          </w:tcPr>
-          <w:p>
-            <w:pPr>
-              <w:rPr>
-                <w:rFonts w:cstheme="minorHAnsi"/>
-                <w:sz w:val="18"/>
-                <w:szCs w:val="18"/>
-                <w:lang w:val="en-US"/>
-              </w:rPr>
-            </w:pPr>
-          </w:p>
-        </w:tc>
-        <w:tc>
-          <w:tcPr>
-            <w:tcW w:w="1119" w:type="pct"/>
-            <w:tcBorders>
-              <w:top w:val="single" w:sz="4" w:space="0" w:color="auto"/>
-              <w:left w:val="single" w:sz="4" w:space="0" w:color="auto"/>
-              <w:bottom w:val="single" w:sz="4" w:space="0" w:color="auto"/>
-              <w:right w:val="single" w:sz="4" w:space="0" w:color="auto"/>
-            </w:tcBorders>
-          </w:tcPr>
-          <w:p>
-            <w:pPr>
-              <w:rPr>
-                <w:rFonts w:cstheme="minorHAnsi"/>
-                <w:sz w:val="18"/>
-                <w:szCs w:val="18"/>
-                <w:lang w:val="en-US"/>
-              </w:rPr>
-            </w:pPr>
-          </w:p>
-        </w:tc>
-      </w:tr>
-    </w:tbl>
-    <w:p>
-      <w:pPr>
-        <w:tabs>
-          <w:tab w:val="left" w:pos="916"/>
-          <w:tab w:val="left" w:pos="1832"/>
-          <w:tab w:val="left" w:pos="2748"/>
-          <w:tab w:val="left" w:pos="3664"/>
-          <w:tab w:val="left" w:pos="4580"/>
-          <w:tab w:val="left" w:pos="5496"/>
-          <w:tab w:val="left" w:pos="6412"/>
-          <w:tab w:val="left" w:pos="7328"/>
-          <w:tab w:val="left" w:pos="8244"/>
-          <w:tab w:val="left" w:pos="9160"/>
-          <w:tab w:val="left" w:pos="10076"/>
-          <w:tab w:val="left" w:pos="10992"/>
-          <w:tab w:val="left" w:pos="11908"/>
-          <w:tab w:val="left" w:pos="12824"/>
-          <w:tab w:val="left" w:pos="13740"/>
-          <w:tab w:val="left" w:pos="14656"/>
-        </w:tabs>
-        <w:spacing w:after="0" w:line="240" w:lineRule="auto"/>
-        <w:rPr>
-          <w:rFonts w:eastAsia="Times New Roman" w:cstheme="minorHAnsi"/>
-          <w:sz w:val="20"/>
-          <w:szCs w:val="20"/>
-          <w:lang w:val="en-US" w:eastAsia="fr-FR"/>
-        </w:rPr>
-      </w:pPr>
-      <w:r>
-        <w:rPr>
-          <w:rFonts w:eastAsia="Times New Roman" w:cstheme="minorHAnsi"/>
-          <w:sz w:val="20"/>
-          <w:szCs w:val="20"/>
-          <w:lang w:val="en-US" w:eastAsia="fr-FR"/>
-        </w:rPr>
-        <w:t>{% endif %}</w:t>
-      </w:r>
     </w:p>
     <w:p>
       <w:pPr>
@@ -4304,7 +5351,7 @@
       <w:headerReference w:type="first" r:id="rId10"/>
       <w:footerReference w:type="first" r:id="rId11"/>
       <w:pgSz w:w="11906" w:h="16838"/>
-      <w:pgMar w:top="1702" w:right="1417" w:bottom="1417" w:left="1417" w:header="426" w:footer="708" w:gutter="0"/>
+      <w:pgMar w:top="1702" w:right="1417" w:bottom="1417" w:left="1417" w:header="426" w:footer="364" w:gutter="0"/>
       <w:cols w:space="708"/>
       <w:titlePg/>
       <w:docGrid w:linePitch="360"/>
@@ -4371,42 +5418,429 @@
     </w:pPr>
     <w:r>
       <w:rPr>
+        <w:noProof/>
         <w:sz w:val="18"/>
         <w:szCs w:val="18"/>
       </w:rPr>
-      <w:t xml:space="preserve">date : {{ </w:t>
-    </w:r>
-    <w:r>
-      <w:rPr>
-        <w:sz w:val="18"/>
-        <w:szCs w:val="18"/>
-      </w:rPr>
-      <w:t>date</w:t>
-    </w:r>
-    <w:r>
-      <w:rPr>
-        <w:sz w:val="18"/>
-        <w:szCs w:val="18"/>
-      </w:rPr>
-      <w:t xml:space="preserve"> }}</w:t>
+      <mc:AlternateContent>
+        <mc:Choice Requires="wps">
+          <w:drawing>
+            <wp:anchor distT="0" distB="0" distL="114300" distR="114300" simplePos="0" relativeHeight="251662336" behindDoc="0" locked="0" layoutInCell="1" allowOverlap="1" wp14:anchorId="62D3AB60" wp14:editId="4EF3C079">
+              <wp:simplePos x="0" y="0"/>
+              <wp:positionH relativeFrom="column">
+                <wp:align>center</wp:align>
+              </wp:positionH>
+              <wp:positionV relativeFrom="paragraph">
+                <wp:posOffset>80512</wp:posOffset>
+              </wp:positionV>
+              <wp:extent cx="4939200" cy="0"/>
+              <wp:effectExtent l="0" t="0" r="0" b="0"/>
+              <wp:wrapNone/>
+              <wp:docPr id="2" name="Connecteur droit 2"/>
+              <wp:cNvGraphicFramePr/>
+              <a:graphic xmlns:a="http://schemas.openxmlformats.org/drawingml/2006/main">
+                <a:graphicData uri="http://schemas.microsoft.com/office/word/2010/wordprocessingShape">
+                  <wps:wsp>
+                    <wps:cNvCnPr/>
+                    <wps:spPr>
+                      <a:xfrm>
+                        <a:off x="0" y="0"/>
+                        <a:ext cx="4939200" cy="0"/>
+                      </a:xfrm>
+                      <a:prstGeom prst="line">
+                        <a:avLst/>
+                      </a:prstGeom>
+                      <a:ln w="19050">
+                        <a:solidFill>
+                          <a:schemeClr val="tx2">
+                            <a:lumMod val="75000"/>
+                          </a:schemeClr>
+                        </a:solidFill>
+                      </a:ln>
+                    </wps:spPr>
+                    <wps:style>
+                      <a:lnRef idx="1">
+                        <a:schemeClr val="accent1"/>
+                      </a:lnRef>
+                      <a:fillRef idx="0">
+                        <a:schemeClr val="accent1"/>
+                      </a:fillRef>
+                      <a:effectRef idx="0">
+                        <a:schemeClr val="accent1"/>
+                      </a:effectRef>
+                      <a:fontRef idx="minor">
+                        <a:schemeClr val="tx1"/>
+                      </a:fontRef>
+                    </wps:style>
+                    <wps:bodyPr/>
+                  </wps:wsp>
+                </a:graphicData>
+              </a:graphic>
+              <wp14:sizeRelH relativeFrom="margin">
+                <wp14:pctWidth>0</wp14:pctWidth>
+              </wp14:sizeRelH>
+            </wp:anchor>
+          </w:drawing>
+        </mc:Choice>
+        <mc:Fallback>
+          <w:pict>
+            <v:line w14:anchorId="66189ECC" id="Connecteur droit 2" o:spid="_x0000_s1026" style="position:absolute;z-index:251662336;visibility:visible;mso-wrap-style:square;mso-width-percent:0;mso-wrap-distance-left:9pt;mso-wrap-distance-top:0;mso-wrap-distance-right:9pt;mso-wrap-distance-bottom:0;mso-position-horizontal:center;mso-position-horizontal-relative:text;mso-position-vertical:absolute;mso-position-vertical-relative:text;mso-width-percent:0;mso-width-relative:margin" from="0,6.35pt" to="388.9pt,6.35pt" o:gfxdata="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" strokecolor="#323e4f [2415]" strokeweight="1.5pt">
+              <v:stroke joinstyle="miter"/>
+            </v:line>
+          </w:pict>
+        </mc:Fallback>
+      </mc:AlternateContent>
     </w:r>
   </w:p>
+  <w:tbl>
+    <w:tblPr>
+      <w:tblStyle w:val="Grilledutableau"/>
+      <w:tblW w:w="0" w:type="auto"/>
+      <w:tblBorders>
+        <w:top w:val="none" w:sz="0" w:space="0" w:color="auto"/>
+        <w:left w:val="none" w:sz="0" w:space="0" w:color="auto"/>
+        <w:bottom w:val="none" w:sz="0" w:space="0" w:color="auto"/>
+        <w:right w:val="none" w:sz="0" w:space="0" w:color="auto"/>
+        <w:insideH w:val="none" w:sz="0" w:space="0" w:color="auto"/>
+        <w:insideV w:val="none" w:sz="0" w:space="0" w:color="auto"/>
+      </w:tblBorders>
+      <w:tblLook w:val="04A0" w:firstRow="1" w:lastRow="0" w:firstColumn="1" w:lastColumn="0" w:noHBand="0" w:noVBand="1"/>
+    </w:tblPr>
+    <w:tblGrid>
+      <w:gridCol w:w="1276"/>
+      <w:gridCol w:w="1744"/>
+      <w:gridCol w:w="1510"/>
+      <w:gridCol w:w="1510"/>
+      <w:gridCol w:w="1190"/>
+      <w:gridCol w:w="1832"/>
+    </w:tblGrid>
+    <w:tr>
+      <w:tc>
+        <w:tcPr>
+          <w:tcW w:w="1276" w:type="dxa"/>
+        </w:tcPr>
+        <w:p>
+          <w:pPr>
+            <w:rPr>
+              <w:sz w:val="18"/>
+              <w:szCs w:val="18"/>
+            </w:rPr>
+          </w:pPr>
+          <w:proofErr w:type="spellStart"/>
+          <w:r>
+            <w:rPr>
+              <w:sz w:val="18"/>
+              <w:szCs w:val="18"/>
+            </w:rPr>
+            <w:t>Employee</w:t>
+          </w:r>
+          <w:proofErr w:type="spellEnd"/>
+          <w:r>
+            <w:rPr>
+              <w:sz w:val="18"/>
+              <w:szCs w:val="18"/>
+            </w:rPr>
+            <w:t xml:space="preserve"> id :</w:t>
+          </w:r>
+        </w:p>
+      </w:tc>
+      <w:tc>
+        <w:tcPr>
+          <w:tcW w:w="1744" w:type="dxa"/>
+        </w:tcPr>
+        <w:p>
+          <w:pPr>
+            <w:jc w:val="both"/>
+            <w:rPr>
+              <w:sz w:val="18"/>
+              <w:szCs w:val="18"/>
+            </w:rPr>
+          </w:pPr>
+          <w:r>
+            <w:rPr>
+              <w:sz w:val="18"/>
+              <w:szCs w:val="18"/>
+            </w:rPr>
+            <w:t>{{ employee.pk }}</w:t>
+          </w:r>
+        </w:p>
+      </w:tc>
+      <w:tc>
+        <w:tcPr>
+          <w:tcW w:w="1510" w:type="dxa"/>
+        </w:tcPr>
+        <w:p>
+          <w:pPr>
+            <w:jc w:val="right"/>
+            <w:rPr>
+              <w:sz w:val="18"/>
+              <w:szCs w:val="18"/>
+            </w:rPr>
+          </w:pPr>
+        </w:p>
+      </w:tc>
+      <w:tc>
+        <w:tcPr>
+          <w:tcW w:w="1510" w:type="dxa"/>
+        </w:tcPr>
+        <w:p>
+          <w:pPr>
+            <w:jc w:val="right"/>
+            <w:rPr>
+              <w:sz w:val="18"/>
+              <w:szCs w:val="18"/>
+            </w:rPr>
+          </w:pPr>
+        </w:p>
+      </w:tc>
+      <w:tc>
+        <w:tcPr>
+          <w:tcW w:w="1190" w:type="dxa"/>
+        </w:tcPr>
+        <w:p>
+          <w:pPr>
+            <w:jc w:val="right"/>
+            <w:rPr>
+              <w:sz w:val="18"/>
+              <w:szCs w:val="18"/>
+            </w:rPr>
+          </w:pPr>
+          <w:r>
+            <w:rPr>
+              <w:sz w:val="18"/>
+              <w:szCs w:val="18"/>
+            </w:rPr>
+            <w:t>Date :</w:t>
+          </w:r>
+        </w:p>
+      </w:tc>
+      <w:tc>
+        <w:tcPr>
+          <w:tcW w:w="1832" w:type="dxa"/>
+        </w:tcPr>
+        <w:p>
+          <w:pPr>
+            <w:rPr>
+              <w:sz w:val="18"/>
+              <w:szCs w:val="18"/>
+            </w:rPr>
+          </w:pPr>
+          <w:r>
+            <w:rPr>
+              <w:sz w:val="18"/>
+              <w:szCs w:val="18"/>
+            </w:rPr>
+            <w:t xml:space="preserve">{{ </w:t>
+          </w:r>
+          <w:r>
+            <w:rPr>
+              <w:sz w:val="18"/>
+              <w:szCs w:val="18"/>
+            </w:rPr>
+            <w:t>date</w:t>
+          </w:r>
+          <w:r>
+            <w:rPr>
+              <w:sz w:val="18"/>
+              <w:szCs w:val="18"/>
+            </w:rPr>
+            <w:t xml:space="preserve"> }}</w:t>
+          </w:r>
+        </w:p>
+      </w:tc>
+    </w:tr>
+    <w:tr>
+      <w:tc>
+        <w:tcPr>
+          <w:tcW w:w="4530" w:type="dxa"/>
+          <w:gridSpan w:val="3"/>
+        </w:tcPr>
+        <w:p>
+          <w:pPr>
+            <w:rPr>
+              <w:sz w:val="18"/>
+              <w:szCs w:val="18"/>
+              <w:lang w:val="en-US"/>
+            </w:rPr>
+          </w:pPr>
+          <w:proofErr w:type="gramStart"/>
+          <w:r>
+            <w:rPr>
+              <w:sz w:val="18"/>
+              <w:szCs w:val="18"/>
+              <w:lang w:val="en-US"/>
+            </w:rPr>
+            <w:t>Template :</w:t>
+          </w:r>
+          <w:proofErr w:type="gramEnd"/>
+          <w:r>
+            <w:rPr>
+              <w:sz w:val="18"/>
+              <w:szCs w:val="18"/>
+              <w:lang w:val="en-US"/>
+            </w:rPr>
+            <w:t xml:space="preserve"> </w:t>
+          </w:r>
+          <w:r>
+            <w:rPr>
+              <w:sz w:val="18"/>
+              <w:szCs w:val="18"/>
+              <w:lang w:val="en-US"/>
+            </w:rPr>
+            <w:t xml:space="preserve">{{ </w:t>
+          </w:r>
+          <w:proofErr w:type="spellStart"/>
+          <w:r>
+            <w:rPr>
+              <w:sz w:val="18"/>
+              <w:szCs w:val="18"/>
+              <w:lang w:val="en-US"/>
+            </w:rPr>
+            <w:t>report_name</w:t>
+          </w:r>
+          <w:proofErr w:type="spellEnd"/>
+          <w:r>
+            <w:rPr>
+              <w:sz w:val="18"/>
+              <w:szCs w:val="18"/>
+              <w:lang w:val="en-US"/>
+            </w:rPr>
+            <w:t xml:space="preserve"> }}</w:t>
+          </w:r>
+          <w:r>
+            <w:rPr>
+              <w:sz w:val="18"/>
+              <w:szCs w:val="18"/>
+              <w:lang w:val="en-US"/>
+            </w:rPr>
+            <w:t xml:space="preserve"> </w:t>
+          </w:r>
+          <w:r>
+            <w:rPr>
+              <w:sz w:val="18"/>
+              <w:szCs w:val="18"/>
+              <w:lang w:val="en-US"/>
+            </w:rPr>
+            <w:t>(rev</w:t>
+          </w:r>
+          <w:r>
+            <w:rPr>
+              <w:sz w:val="18"/>
+              <w:szCs w:val="18"/>
+              <w:lang w:val="en-US"/>
+            </w:rPr>
+            <w:t xml:space="preserve"> </w:t>
+          </w:r>
+          <w:r>
+            <w:rPr>
+              <w:sz w:val="18"/>
+              <w:szCs w:val="18"/>
+              <w:lang w:val="en-US"/>
+            </w:rPr>
+            <w:t xml:space="preserve">{{ </w:t>
+          </w:r>
+          <w:proofErr w:type="spellStart"/>
+          <w:r>
+            <w:rPr>
+              <w:sz w:val="18"/>
+              <w:szCs w:val="18"/>
+              <w:lang w:val="en-US"/>
+            </w:rPr>
+            <w:t>report_revision</w:t>
+          </w:r>
+          <w:proofErr w:type="spellEnd"/>
+          <w:r>
+            <w:rPr>
+              <w:sz w:val="18"/>
+              <w:szCs w:val="18"/>
+              <w:lang w:val="en-US"/>
+            </w:rPr>
+            <w:t xml:space="preserve"> }})</w:t>
+          </w:r>
+        </w:p>
+      </w:tc>
+      <w:tc>
+        <w:tcPr>
+          <w:tcW w:w="1510" w:type="dxa"/>
+        </w:tcPr>
+        <w:p>
+          <w:pPr>
+            <w:jc w:val="right"/>
+            <w:rPr>
+              <w:sz w:val="18"/>
+              <w:szCs w:val="18"/>
+              <w:lang w:val="en-US"/>
+            </w:rPr>
+          </w:pPr>
+        </w:p>
+      </w:tc>
+      <w:tc>
+        <w:tcPr>
+          <w:tcW w:w="1190" w:type="dxa"/>
+        </w:tcPr>
+        <w:p>
+          <w:pPr>
+            <w:jc w:val="right"/>
+            <w:rPr>
+              <w:sz w:val="18"/>
+              <w:szCs w:val="18"/>
+            </w:rPr>
+          </w:pPr>
+          <w:r>
+            <w:rPr>
+              <w:sz w:val="18"/>
+              <w:szCs w:val="18"/>
+            </w:rPr>
+            <w:t>user :</w:t>
+          </w:r>
+        </w:p>
+      </w:tc>
+      <w:tc>
+        <w:tcPr>
+          <w:tcW w:w="1832" w:type="dxa"/>
+        </w:tcPr>
+        <w:p>
+          <w:pPr>
+            <w:rPr>
+              <w:sz w:val="18"/>
+              <w:szCs w:val="18"/>
+            </w:rPr>
+          </w:pPr>
+          <w:r>
+            <w:rPr>
+              <w:sz w:val="18"/>
+              <w:szCs w:val="18"/>
+            </w:rPr>
+            <w:t xml:space="preserve">{{ </w:t>
+          </w:r>
+          <w:proofErr w:type="spellStart"/>
+          <w:r>
+            <w:rPr>
+              <w:sz w:val="18"/>
+              <w:szCs w:val="18"/>
+            </w:rPr>
+            <w:t>request.user</w:t>
+          </w:r>
+          <w:proofErr w:type="spellEnd"/>
+          <w:r>
+            <w:rPr>
+              <w:sz w:val="18"/>
+              <w:szCs w:val="18"/>
+            </w:rPr>
+            <w:t xml:space="preserve"> }}</w:t>
+          </w:r>
+        </w:p>
+      </w:tc>
+    </w:tr>
+  </w:tbl>
   <w:p>
     <w:pPr>
       <w:spacing w:after="0" w:line="240" w:lineRule="auto"/>
-      <w:jc w:val="right"/>
       <w:rPr>
         <w:sz w:val="18"/>
         <w:szCs w:val="18"/>
       </w:rPr>
     </w:pPr>
-    <w:r>
-      <w:rPr>
-        <w:sz w:val="18"/>
-        <w:szCs w:val="18"/>
-      </w:rPr>
-      <w:t>user : {{ request.user }}</w:t>
-    </w:r>
   </w:p>
 </w:ftr>
 </file>
@@ -4568,7 +6002,7 @@
           <wp:extent cx="676275" cy="676275"/>
           <wp:effectExtent l="0" t="0" r="9525" b="9525"/>
           <wp:wrapNone/>
-          <wp:docPr id="29" name="Image 29"/>
+          <wp:docPr id="9" name="Image 9"/>
           <wp:cNvGraphicFramePr>
             <a:graphicFrameLocks xmlns:a="http://schemas.openxmlformats.org/drawingml/2006/main" noChangeAspect="1"/>
           </wp:cNvGraphicFramePr>
@@ -4613,6 +6047,7 @@
         </wp:anchor>
       </w:drawing>
     </w:r>
+    <w:proofErr w:type="gramStart"/>
     <w:r>
       <w:rPr>
         <w:i/>
@@ -4635,6 +6070,7 @@
       </w:rPr>
       <w:t>.name</w:t>
     </w:r>
+    <w:proofErr w:type="gramEnd"/>
     <w:r>
       <w:rPr>
         <w:i/>
@@ -4716,6 +6152,7 @@
         <w:lang w:val="en-US"/>
       </w:rPr>
     </w:pPr>
+    <w:proofErr w:type="gramStart"/>
     <w:r>
       <w:rPr>
         <w:rFonts w:eastAsia="Times New Roman" w:cstheme="minorHAnsi"/>
@@ -4724,7 +6161,62 @@
         <w:color w:val="FFFFFF" w:themeColor="background1"/>
         <w:lang w:val="en-US" w:eastAsia="fr-FR"/>
       </w:rPr>
-      <w:t>{{ employee.first_name }}  {{ employee.last_name }}</w:t>
+      <w:t xml:space="preserve">{{ </w:t>
+    </w:r>
+    <w:proofErr w:type="spellStart"/>
+    <w:r>
+      <w:rPr>
+        <w:rFonts w:eastAsia="Times New Roman" w:cstheme="minorHAnsi"/>
+        <w:b/>
+        <w:bCs/>
+        <w:color w:val="FFFFFF" w:themeColor="background1"/>
+        <w:lang w:val="en-US" w:eastAsia="fr-FR"/>
+      </w:rPr>
+      <w:t>employee</w:t>
+    </w:r>
+    <w:proofErr w:type="gramEnd"/>
+    <w:r>
+      <w:rPr>
+        <w:rFonts w:eastAsia="Times New Roman" w:cstheme="minorHAnsi"/>
+        <w:b/>
+        <w:bCs/>
+        <w:color w:val="FFFFFF" w:themeColor="background1"/>
+        <w:lang w:val="en-US" w:eastAsia="fr-FR"/>
+      </w:rPr>
+      <w:t>.first_name</w:t>
+    </w:r>
+    <w:proofErr w:type="spellEnd"/>
+    <w:r>
+      <w:rPr>
+        <w:rFonts w:eastAsia="Times New Roman" w:cstheme="minorHAnsi"/>
+        <w:b/>
+        <w:bCs/>
+        <w:color w:val="FFFFFF" w:themeColor="background1"/>
+        <w:lang w:val="en-US" w:eastAsia="fr-FR"/>
+      </w:rPr>
+      <w:t xml:space="preserve"> }}  {{ </w:t>
+    </w:r>
+    <w:proofErr w:type="spellStart"/>
+    <w:r>
+      <w:rPr>
+        <w:rFonts w:eastAsia="Times New Roman" w:cstheme="minorHAnsi"/>
+        <w:b/>
+        <w:bCs/>
+        <w:color w:val="FFFFFF" w:themeColor="background1"/>
+        <w:lang w:val="en-US" w:eastAsia="fr-FR"/>
+      </w:rPr>
+      <w:t>employee.last_name</w:t>
+    </w:r>
+    <w:proofErr w:type="spellEnd"/>
+    <w:r>
+      <w:rPr>
+        <w:rFonts w:eastAsia="Times New Roman" w:cstheme="minorHAnsi"/>
+        <w:b/>
+        <w:bCs/>
+        <w:color w:val="FFFFFF" w:themeColor="background1"/>
+        <w:lang w:val="en-US" w:eastAsia="fr-FR"/>
+      </w:rPr>
+      <w:t xml:space="preserve"> }}</w:t>
     </w:r>
   </w:p>
 </w:hdr>
@@ -4851,7 +6343,7 @@
           <wp:extent cx="676275" cy="676275"/>
           <wp:effectExtent l="0" t="0" r="9525" b="9525"/>
           <wp:wrapNone/>
-          <wp:docPr id="8" name="Image 8"/>
+          <wp:docPr id="10" name="Image 10"/>
           <wp:cNvGraphicFramePr>
             <a:graphicFrameLocks xmlns:a="http://schemas.openxmlformats.org/drawingml/2006/main" noChangeAspect="1"/>
           </wp:cNvGraphicFramePr>
@@ -4918,6 +6410,7 @@
       </w:rPr>
       <w:t xml:space="preserve"> </w:t>
     </w:r>
+    <w:proofErr w:type="spellStart"/>
     <w:r>
       <w:rPr>
         <w:b/>
@@ -4928,7 +6421,20 @@
         <w:sz w:val="40"/>
         <w:szCs w:val="40"/>
       </w:rPr>
-      <w:t>Employee Report</w:t>
+      <w:t>Employee</w:t>
+    </w:r>
+    <w:proofErr w:type="spellEnd"/>
+    <w:r>
+      <w:rPr>
+        <w:b/>
+        <w:bCs/>
+        <w:i/>
+        <w:iCs/>
+        <w:color w:val="FFFFFF" w:themeColor="background1"/>
+        <w:sz w:val="40"/>
+        <w:szCs w:val="40"/>
+      </w:rPr>
+      <w:t xml:space="preserve"> Report</w:t>
     </w:r>
   </w:p>
   <w:p>

</xml_diff>